<commit_message>
added update student data
</commit_message>
<xml_diff>
--- a/static/forms/1-TOPIC-DEFENSE-PANEL-INVITATION.docx
+++ b/static/forms/1-TOPIC-DEFENSE-PANEL-INVITATION.docx
@@ -2,13 +2,884 @@
 <file path=word/document.xml><?xml version="1.0" encoding="utf-8"?>
 <w:document xmlns:wpc="http://schemas.microsoft.com/office/word/2010/wordprocessingCanvas" xmlns:cx="http://schemas.microsoft.com/office/drawing/2014/chartex" xmlns:cx1="http://schemas.microsoft.com/office/drawing/2015/9/8/chartex" xmlns:cx2="http://schemas.microsoft.com/office/drawing/2015/10/21/chartex" xmlns:cx3="http://schemas.microsoft.com/office/drawing/2016/5/9/chartex" xmlns:cx4="http://schemas.microsoft.com/office/drawing/2016/5/10/chartex" xmlns:cx5="http://schemas.microsoft.com/office/drawing/2016/5/11/chartex" xmlns:cx6="http://schemas.microsoft.com/office/drawing/2016/5/12/chartex" xmlns:cx7="http://schemas.microsoft.com/office/drawing/2016/5/13/chartex" xmlns:cx8="http://schemas.microsoft.com/office/drawing/2016/5/14/chartex" xmlns:mc="http://schemas.openxmlformats.org/markup-compatibility/2006" xmlns:aink="http://schemas.microsoft.com/office/drawing/2016/ink" xmlns:am3d="http://schemas.microsoft.com/office/drawing/2017/model3d" xmlns:o="urn:schemas-microsoft-com:office:office" xmlns:r="http://schemas.openxmlformats.org/officeDocument/2006/relationships" xmlns:m="http://schemas.openxmlformats.org/officeDocument/2006/math" xmlns:v="urn:schemas-microsoft-com:vml" xmlns:wp14="http://schemas.microsoft.com/office/word/2010/wordprocessingDrawing" xmlns:wp="http://schemas.openxmlformats.org/drawingml/2006/wordprocessingDrawing" xmlns:w10="urn:schemas-microsoft-com:office:word" xmlns:w="http://schemas.openxmlformats.org/wordprocessingml/2006/main" xmlns:w14="http://schemas.microsoft.com/office/word/2010/wordml" xmlns:w15="http://schemas.microsoft.com/office/word/2012/wordml" xmlns:w16cex="http://schemas.microsoft.com/office/word/2018/wordml/cex" xmlns:w16cid="http://schemas.microsoft.com/office/word/2016/wordml/cid" xmlns:w16="http://schemas.microsoft.com/office/word/2018/wordml" xmlns:w16sdtdh="http://schemas.microsoft.com/office/word/2020/wordml/sdtdatahash" xmlns:w16se="http://schemas.microsoft.com/office/word/2015/wordml/symex" xmlns:wpg="http://schemas.microsoft.com/office/word/2010/wordprocessingGroup" xmlns:wpi="http://schemas.microsoft.com/office/word/2010/wordprocessingInk" xmlns:wne="http://schemas.microsoft.com/office/word/2006/wordml" xmlns:wps="http://schemas.microsoft.com/office/word/2010/wordprocessingShape" mc:Ignorable="w14 w15 w16se w16cid w16 w16cex w16sdtdh wp14">
   <w:body>
+    <w:tbl>
+      <w:tblPr>
+        <w:tblStyle w:val="a0"/>
+        <w:tblW w:w="10943" w:type="dxa"/>
+        <w:tblBorders>
+          <w:top w:val="single" w:sz="4" w:space="0" w:color="000000"/>
+          <w:left w:val="single" w:sz="4" w:space="0" w:color="000000"/>
+          <w:bottom w:val="single" w:sz="4" w:space="0" w:color="000000"/>
+          <w:right w:val="single" w:sz="4" w:space="0" w:color="000000"/>
+          <w:insideH w:val="single" w:sz="4" w:space="0" w:color="000000"/>
+          <w:insideV w:val="single" w:sz="4" w:space="0" w:color="000000"/>
+        </w:tblBorders>
+        <w:tblLayout w:type="fixed"/>
+        <w:tblLook w:val="0000" w:firstRow="0" w:lastRow="0" w:firstColumn="0" w:lastColumn="0" w:noHBand="0" w:noVBand="0"/>
+      </w:tblPr>
+      <w:tblGrid>
+        <w:gridCol w:w="2188"/>
+        <w:gridCol w:w="6990"/>
+        <w:gridCol w:w="1765"/>
+      </w:tblGrid>
+      <w:tr>
+        <w:trPr>
+          <w:cantSplit/>
+          <w:trHeight w:val="291"/>
+        </w:trPr>
+        <w:tc>
+          <w:tcPr>
+            <w:tcW w:w="2188" w:type="dxa"/>
+            <w:vMerge w:val="restart"/>
+            <w:tcBorders>
+              <w:top w:val="single" w:sz="4" w:space="0" w:color="000000"/>
+              <w:left w:val="single" w:sz="4" w:space="0" w:color="000000"/>
+              <w:bottom w:val="single" w:sz="4" w:space="0" w:color="000000"/>
+              <w:right w:val="single" w:sz="4" w:space="0" w:color="000000"/>
+            </w:tcBorders>
+            <w:tcMar>
+              <w:top w:w="0" w:type="dxa"/>
+              <w:left w:w="108" w:type="dxa"/>
+              <w:bottom w:w="0" w:type="dxa"/>
+              <w:right w:w="108" w:type="dxa"/>
+            </w:tcMar>
+            <w:vAlign w:val="center"/>
+          </w:tcPr>
+          <w:p>
+            <w:pPr>
+              <w:pBdr>
+                <w:top w:val="nil"/>
+                <w:left w:val="nil"/>
+                <w:bottom w:val="nil"/>
+                <w:right w:val="nil"/>
+                <w:between w:val="nil"/>
+              </w:pBdr>
+              <w:jc w:val="center"/>
+              <w:rPr>
+                <w:color w:val="000000"/>
+              </w:rPr>
+            </w:pPr>
+            <w:r>
+              <w:rPr>
+                <w:color w:val="000000"/>
+              </w:rPr>
+              <w:t xml:space="preserve"> </w:t>
+            </w:r>
+            <w:r>
+              <w:rPr>
+                <w:rFonts w:ascii="Century Gothic" w:eastAsia="Century Gothic" w:hAnsi="Century Gothic" w:cs="Century Gothic"/>
+                <w:noProof/>
+                <w:color w:val="000000"/>
+              </w:rPr>
+              <w:drawing>
+                <wp:inline distT="0" distB="0" distL="0" distR="0" wp14:anchorId="7C7C9AD3" wp14:editId="534C9BDE">
+                  <wp:extent cx="731520" cy="731520"/>
+                  <wp:effectExtent l="0" t="0" r="0" b="0"/>
+                  <wp:docPr id="2" name="image1.png" descr="Macintosh HD:Users:test:Documents:Bachelor of Technology:BT Programs:Logos:Technological_University_of_the_Philippines_Seal.svg.png"/>
+                  <wp:cNvGraphicFramePr/>
+                  <a:graphic xmlns:a="http://schemas.openxmlformats.org/drawingml/2006/main">
+                    <a:graphicData uri="http://schemas.openxmlformats.org/drawingml/2006/picture">
+                      <pic:pic xmlns:pic="http://schemas.openxmlformats.org/drawingml/2006/picture">
+                        <pic:nvPicPr>
+                          <pic:cNvPr id="0" name="image1.png" descr="Macintosh HD:Users:test:Documents:Bachelor of Technology:BT Programs:Logos:Technological_University_of_the_Philippines_Seal.svg.png"/>
+                          <pic:cNvPicPr preferRelativeResize="0"/>
+                        </pic:nvPicPr>
+                        <pic:blipFill>
+                          <a:blip r:embed="rId8"/>
+                          <a:srcRect/>
+                          <a:stretch>
+                            <a:fillRect/>
+                          </a:stretch>
+                        </pic:blipFill>
+                        <pic:spPr>
+                          <a:xfrm>
+                            <a:off x="0" y="0"/>
+                            <a:ext cx="731520" cy="731520"/>
+                          </a:xfrm>
+                          <a:prstGeom prst="rect">
+                            <a:avLst/>
+                          </a:prstGeom>
+                          <a:ln/>
+                        </pic:spPr>
+                      </pic:pic>
+                    </a:graphicData>
+                  </a:graphic>
+                </wp:inline>
+              </w:drawing>
+            </w:r>
+          </w:p>
+        </w:tc>
+        <w:tc>
+          <w:tcPr>
+            <w:tcW w:w="8755" w:type="dxa"/>
+            <w:gridSpan w:val="2"/>
+            <w:vMerge w:val="restart"/>
+            <w:tcBorders>
+              <w:top w:val="single" w:sz="4" w:space="0" w:color="000000"/>
+              <w:left w:val="single" w:sz="4" w:space="0" w:color="000000"/>
+              <w:bottom w:val="single" w:sz="4" w:space="0" w:color="000000"/>
+              <w:right w:val="single" w:sz="4" w:space="0" w:color="000000"/>
+            </w:tcBorders>
+            <w:tcMar>
+              <w:top w:w="0" w:type="dxa"/>
+              <w:left w:w="108" w:type="dxa"/>
+              <w:bottom w:w="0" w:type="dxa"/>
+              <w:right w:w="108" w:type="dxa"/>
+            </w:tcMar>
+            <w:vAlign w:val="center"/>
+          </w:tcPr>
+          <w:p>
+            <w:pPr>
+              <w:pBdr>
+                <w:top w:val="nil"/>
+                <w:left w:val="nil"/>
+                <w:bottom w:val="nil"/>
+                <w:right w:val="nil"/>
+                <w:between w:val="nil"/>
+              </w:pBdr>
+              <w:jc w:val="center"/>
+              <w:rPr>
+                <w:b/>
+                <w:color w:val="000000"/>
+                <w:sz w:val="20"/>
+                <w:szCs w:val="20"/>
+              </w:rPr>
+            </w:pPr>
+            <w:r>
+              <w:rPr>
+                <w:b/>
+                <w:color w:val="000000"/>
+                <w:sz w:val="20"/>
+                <w:szCs w:val="20"/>
+              </w:rPr>
+              <w:t>TECHNOLOGICAL UNIVERSITY OF THE PHILIPPINES</w:t>
+            </w:r>
+            <w:r>
+              <w:rPr>
+                <w:b/>
+                <w:color w:val="000000"/>
+                <w:sz w:val="20"/>
+                <w:szCs w:val="20"/>
+              </w:rPr>
+              <w:br/>
+              <w:t>CAVITE CAMPUS</w:t>
+            </w:r>
+          </w:p>
+          <w:p>
+            <w:pPr>
+              <w:pBdr>
+                <w:top w:val="nil"/>
+                <w:left w:val="nil"/>
+                <w:bottom w:val="nil"/>
+                <w:right w:val="nil"/>
+                <w:between w:val="nil"/>
+              </w:pBdr>
+              <w:jc w:val="center"/>
+              <w:rPr>
+                <w:color w:val="000000"/>
+                <w:sz w:val="18"/>
+                <w:szCs w:val="18"/>
+              </w:rPr>
+            </w:pPr>
+            <w:r>
+              <w:rPr>
+                <w:color w:val="000000"/>
+                <w:sz w:val="18"/>
+                <w:szCs w:val="18"/>
+              </w:rPr>
+              <w:t xml:space="preserve">Carlos Q. Trinidad Avenue, </w:t>
+            </w:r>
+            <w:proofErr w:type="spellStart"/>
+            <w:r>
+              <w:rPr>
+                <w:color w:val="000000"/>
+                <w:sz w:val="18"/>
+                <w:szCs w:val="18"/>
+              </w:rPr>
+              <w:t>Salawag</w:t>
+            </w:r>
+            <w:proofErr w:type="spellEnd"/>
+            <w:r>
+              <w:rPr>
+                <w:color w:val="000000"/>
+                <w:sz w:val="18"/>
+                <w:szCs w:val="18"/>
+              </w:rPr>
+              <w:t xml:space="preserve">, </w:t>
+            </w:r>
+            <w:proofErr w:type="spellStart"/>
+            <w:r>
+              <w:rPr>
+                <w:color w:val="000000"/>
+                <w:sz w:val="18"/>
+                <w:szCs w:val="18"/>
+              </w:rPr>
+              <w:t>Dasmariñas</w:t>
+            </w:r>
+            <w:proofErr w:type="spellEnd"/>
+            <w:r>
+              <w:rPr>
+                <w:color w:val="000000"/>
+                <w:sz w:val="18"/>
+                <w:szCs w:val="18"/>
+              </w:rPr>
+              <w:t xml:space="preserve"> City, Cavite, Philippines</w:t>
+            </w:r>
+          </w:p>
+          <w:p>
+            <w:pPr>
+              <w:pBdr>
+                <w:top w:val="nil"/>
+                <w:left w:val="nil"/>
+                <w:bottom w:val="nil"/>
+                <w:right w:val="nil"/>
+                <w:between w:val="nil"/>
+              </w:pBdr>
+              <w:jc w:val="center"/>
+              <w:rPr>
+                <w:color w:val="000000"/>
+                <w:sz w:val="18"/>
+                <w:szCs w:val="18"/>
+              </w:rPr>
+            </w:pPr>
+            <w:r>
+              <w:rPr>
+                <w:color w:val="000000"/>
+                <w:sz w:val="18"/>
+                <w:szCs w:val="18"/>
+              </w:rPr>
+              <w:t>Telefax: (046) 416-4920</w:t>
+            </w:r>
+          </w:p>
+          <w:p>
+            <w:pPr>
+              <w:pBdr>
+                <w:top w:val="nil"/>
+                <w:left w:val="nil"/>
+                <w:bottom w:val="nil"/>
+                <w:right w:val="nil"/>
+                <w:between w:val="nil"/>
+              </w:pBdr>
+              <w:jc w:val="center"/>
+              <w:rPr>
+                <w:color w:val="000000"/>
+                <w:sz w:val="20"/>
+                <w:szCs w:val="20"/>
+              </w:rPr>
+            </w:pPr>
+            <w:r>
+              <w:rPr>
+                <w:color w:val="000000"/>
+                <w:sz w:val="18"/>
+                <w:szCs w:val="18"/>
+              </w:rPr>
+              <w:t xml:space="preserve">Email: cavite@tup.edu.ph </w:t>
+            </w:r>
+            <w:proofErr w:type="gramStart"/>
+            <w:r>
+              <w:rPr>
+                <w:color w:val="000000"/>
+                <w:sz w:val="18"/>
+                <w:szCs w:val="18"/>
+              </w:rPr>
+              <w:t>│  Website</w:t>
+            </w:r>
+            <w:proofErr w:type="gramEnd"/>
+            <w:r>
+              <w:rPr>
+                <w:color w:val="000000"/>
+                <w:sz w:val="18"/>
+                <w:szCs w:val="18"/>
+              </w:rPr>
+              <w:t>: www.tup.edu.ph</w:t>
+            </w:r>
+          </w:p>
+        </w:tc>
+      </w:tr>
+      <w:tr>
+        <w:trPr>
+          <w:cantSplit/>
+          <w:trHeight w:val="304"/>
+        </w:trPr>
+        <w:tc>
+          <w:tcPr>
+            <w:tcW w:w="2188" w:type="dxa"/>
+            <w:vMerge/>
+            <w:tcBorders>
+              <w:top w:val="single" w:sz="4" w:space="0" w:color="000000"/>
+              <w:left w:val="single" w:sz="4" w:space="0" w:color="000000"/>
+              <w:bottom w:val="single" w:sz="4" w:space="0" w:color="000000"/>
+              <w:right w:val="single" w:sz="4" w:space="0" w:color="000000"/>
+            </w:tcBorders>
+            <w:tcMar>
+              <w:top w:w="0" w:type="dxa"/>
+              <w:left w:w="108" w:type="dxa"/>
+              <w:bottom w:w="0" w:type="dxa"/>
+              <w:right w:w="108" w:type="dxa"/>
+            </w:tcMar>
+            <w:vAlign w:val="center"/>
+          </w:tcPr>
+          <w:p>
+            <w:pPr>
+              <w:widowControl w:val="0"/>
+              <w:pBdr>
+                <w:top w:val="nil"/>
+                <w:left w:val="nil"/>
+                <w:bottom w:val="nil"/>
+                <w:right w:val="nil"/>
+                <w:between w:val="nil"/>
+              </w:pBdr>
+              <w:spacing w:line="276" w:lineRule="auto"/>
+              <w:rPr>
+                <w:color w:val="000000"/>
+                <w:sz w:val="20"/>
+                <w:szCs w:val="20"/>
+              </w:rPr>
+            </w:pPr>
+          </w:p>
+        </w:tc>
+        <w:tc>
+          <w:tcPr>
+            <w:tcW w:w="8755" w:type="dxa"/>
+            <w:gridSpan w:val="2"/>
+            <w:vMerge/>
+            <w:tcBorders>
+              <w:top w:val="single" w:sz="4" w:space="0" w:color="000000"/>
+              <w:left w:val="single" w:sz="4" w:space="0" w:color="000000"/>
+              <w:bottom w:val="single" w:sz="4" w:space="0" w:color="000000"/>
+              <w:right w:val="single" w:sz="4" w:space="0" w:color="000000"/>
+            </w:tcBorders>
+            <w:tcMar>
+              <w:top w:w="0" w:type="dxa"/>
+              <w:left w:w="108" w:type="dxa"/>
+              <w:bottom w:w="0" w:type="dxa"/>
+              <w:right w:w="108" w:type="dxa"/>
+            </w:tcMar>
+            <w:vAlign w:val="center"/>
+          </w:tcPr>
+          <w:p>
+            <w:pPr>
+              <w:widowControl w:val="0"/>
+              <w:pBdr>
+                <w:top w:val="nil"/>
+                <w:left w:val="nil"/>
+                <w:bottom w:val="nil"/>
+                <w:right w:val="nil"/>
+                <w:between w:val="nil"/>
+              </w:pBdr>
+              <w:spacing w:line="276" w:lineRule="auto"/>
+              <w:rPr>
+                <w:color w:val="000000"/>
+                <w:sz w:val="20"/>
+                <w:szCs w:val="20"/>
+              </w:rPr>
+            </w:pPr>
+          </w:p>
+        </w:tc>
+      </w:tr>
+      <w:tr>
+        <w:trPr>
+          <w:cantSplit/>
+          <w:trHeight w:val="304"/>
+        </w:trPr>
+        <w:tc>
+          <w:tcPr>
+            <w:tcW w:w="2188" w:type="dxa"/>
+            <w:vMerge/>
+            <w:tcBorders>
+              <w:top w:val="single" w:sz="4" w:space="0" w:color="000000"/>
+              <w:left w:val="single" w:sz="4" w:space="0" w:color="000000"/>
+              <w:bottom w:val="single" w:sz="4" w:space="0" w:color="000000"/>
+              <w:right w:val="single" w:sz="4" w:space="0" w:color="000000"/>
+            </w:tcBorders>
+            <w:tcMar>
+              <w:top w:w="0" w:type="dxa"/>
+              <w:left w:w="108" w:type="dxa"/>
+              <w:bottom w:w="0" w:type="dxa"/>
+              <w:right w:w="108" w:type="dxa"/>
+            </w:tcMar>
+            <w:vAlign w:val="center"/>
+          </w:tcPr>
+          <w:p>
+            <w:pPr>
+              <w:widowControl w:val="0"/>
+              <w:pBdr>
+                <w:top w:val="nil"/>
+                <w:left w:val="nil"/>
+                <w:bottom w:val="nil"/>
+                <w:right w:val="nil"/>
+                <w:between w:val="nil"/>
+              </w:pBdr>
+              <w:spacing w:line="276" w:lineRule="auto"/>
+              <w:rPr>
+                <w:color w:val="000000"/>
+                <w:sz w:val="20"/>
+                <w:szCs w:val="20"/>
+              </w:rPr>
+            </w:pPr>
+          </w:p>
+        </w:tc>
+        <w:tc>
+          <w:tcPr>
+            <w:tcW w:w="8755" w:type="dxa"/>
+            <w:gridSpan w:val="2"/>
+            <w:vMerge/>
+            <w:tcBorders>
+              <w:top w:val="single" w:sz="4" w:space="0" w:color="000000"/>
+              <w:left w:val="single" w:sz="4" w:space="0" w:color="000000"/>
+              <w:bottom w:val="single" w:sz="4" w:space="0" w:color="000000"/>
+              <w:right w:val="single" w:sz="4" w:space="0" w:color="000000"/>
+            </w:tcBorders>
+            <w:tcMar>
+              <w:top w:w="0" w:type="dxa"/>
+              <w:left w:w="108" w:type="dxa"/>
+              <w:bottom w:w="0" w:type="dxa"/>
+              <w:right w:w="108" w:type="dxa"/>
+            </w:tcMar>
+            <w:vAlign w:val="center"/>
+          </w:tcPr>
+          <w:p>
+            <w:pPr>
+              <w:widowControl w:val="0"/>
+              <w:pBdr>
+                <w:top w:val="nil"/>
+                <w:left w:val="nil"/>
+                <w:bottom w:val="nil"/>
+                <w:right w:val="nil"/>
+                <w:between w:val="nil"/>
+              </w:pBdr>
+              <w:spacing w:line="276" w:lineRule="auto"/>
+              <w:rPr>
+                <w:color w:val="000000"/>
+                <w:sz w:val="20"/>
+                <w:szCs w:val="20"/>
+              </w:rPr>
+            </w:pPr>
+          </w:p>
+        </w:tc>
+      </w:tr>
+      <w:tr>
+        <w:trPr>
+          <w:cantSplit/>
+          <w:trHeight w:val="304"/>
+        </w:trPr>
+        <w:tc>
+          <w:tcPr>
+            <w:tcW w:w="2188" w:type="dxa"/>
+            <w:vMerge/>
+            <w:tcBorders>
+              <w:top w:val="single" w:sz="4" w:space="0" w:color="000000"/>
+              <w:left w:val="single" w:sz="4" w:space="0" w:color="000000"/>
+              <w:bottom w:val="single" w:sz="4" w:space="0" w:color="000000"/>
+              <w:right w:val="single" w:sz="4" w:space="0" w:color="000000"/>
+            </w:tcBorders>
+            <w:tcMar>
+              <w:top w:w="0" w:type="dxa"/>
+              <w:left w:w="108" w:type="dxa"/>
+              <w:bottom w:w="0" w:type="dxa"/>
+              <w:right w:w="108" w:type="dxa"/>
+            </w:tcMar>
+            <w:vAlign w:val="center"/>
+          </w:tcPr>
+          <w:p>
+            <w:pPr>
+              <w:widowControl w:val="0"/>
+              <w:pBdr>
+                <w:top w:val="nil"/>
+                <w:left w:val="nil"/>
+                <w:bottom w:val="nil"/>
+                <w:right w:val="nil"/>
+                <w:between w:val="nil"/>
+              </w:pBdr>
+              <w:spacing w:line="276" w:lineRule="auto"/>
+              <w:rPr>
+                <w:color w:val="000000"/>
+                <w:sz w:val="20"/>
+                <w:szCs w:val="20"/>
+              </w:rPr>
+            </w:pPr>
+          </w:p>
+        </w:tc>
+        <w:tc>
+          <w:tcPr>
+            <w:tcW w:w="8755" w:type="dxa"/>
+            <w:gridSpan w:val="2"/>
+            <w:vMerge/>
+            <w:tcBorders>
+              <w:top w:val="single" w:sz="4" w:space="0" w:color="000000"/>
+              <w:left w:val="single" w:sz="4" w:space="0" w:color="000000"/>
+              <w:bottom w:val="single" w:sz="4" w:space="0" w:color="000000"/>
+              <w:right w:val="single" w:sz="4" w:space="0" w:color="000000"/>
+            </w:tcBorders>
+            <w:tcMar>
+              <w:top w:w="0" w:type="dxa"/>
+              <w:left w:w="108" w:type="dxa"/>
+              <w:bottom w:w="0" w:type="dxa"/>
+              <w:right w:w="108" w:type="dxa"/>
+            </w:tcMar>
+            <w:vAlign w:val="center"/>
+          </w:tcPr>
+          <w:p>
+            <w:pPr>
+              <w:widowControl w:val="0"/>
+              <w:pBdr>
+                <w:top w:val="nil"/>
+                <w:left w:val="nil"/>
+                <w:bottom w:val="nil"/>
+                <w:right w:val="nil"/>
+                <w:between w:val="nil"/>
+              </w:pBdr>
+              <w:spacing w:line="276" w:lineRule="auto"/>
+              <w:rPr>
+                <w:color w:val="000000"/>
+                <w:sz w:val="20"/>
+                <w:szCs w:val="20"/>
+              </w:rPr>
+            </w:pPr>
+          </w:p>
+        </w:tc>
+      </w:tr>
+      <w:tr>
+        <w:trPr>
+          <w:cantSplit/>
+          <w:trHeight w:val="291"/>
+        </w:trPr>
+        <w:tc>
+          <w:tcPr>
+            <w:tcW w:w="2188" w:type="dxa"/>
+            <w:vMerge w:val="restart"/>
+            <w:tcBorders>
+              <w:top w:val="single" w:sz="4" w:space="0" w:color="000000"/>
+              <w:left w:val="single" w:sz="4" w:space="0" w:color="000000"/>
+              <w:bottom w:val="single" w:sz="4" w:space="0" w:color="000000"/>
+              <w:right w:val="single" w:sz="4" w:space="0" w:color="000000"/>
+            </w:tcBorders>
+            <w:tcMar>
+              <w:top w:w="0" w:type="dxa"/>
+              <w:left w:w="108" w:type="dxa"/>
+              <w:bottom w:w="0" w:type="dxa"/>
+              <w:right w:w="108" w:type="dxa"/>
+            </w:tcMar>
+            <w:vAlign w:val="center"/>
+          </w:tcPr>
+          <w:p>
+            <w:pPr>
+              <w:pBdr>
+                <w:top w:val="nil"/>
+                <w:left w:val="nil"/>
+                <w:bottom w:val="nil"/>
+                <w:right w:val="nil"/>
+                <w:between w:val="nil"/>
+              </w:pBdr>
+              <w:jc w:val="center"/>
+              <w:rPr>
+                <w:b/>
+                <w:color w:val="000000"/>
+              </w:rPr>
+            </w:pPr>
+            <w:r>
+              <w:rPr>
+                <w:b/>
+                <w:color w:val="000000"/>
+              </w:rPr>
+              <w:t>DIT</w:t>
+            </w:r>
+          </w:p>
+        </w:tc>
+        <w:tc>
+          <w:tcPr>
+            <w:tcW w:w="6990" w:type="dxa"/>
+            <w:vMerge w:val="restart"/>
+            <w:tcBorders>
+              <w:top w:val="single" w:sz="4" w:space="0" w:color="000000"/>
+              <w:left w:val="single" w:sz="4" w:space="0" w:color="000000"/>
+              <w:bottom w:val="single" w:sz="4" w:space="0" w:color="000000"/>
+              <w:right w:val="single" w:sz="4" w:space="0" w:color="000000"/>
+            </w:tcBorders>
+            <w:tcMar>
+              <w:top w:w="0" w:type="dxa"/>
+              <w:left w:w="108" w:type="dxa"/>
+              <w:bottom w:w="0" w:type="dxa"/>
+              <w:right w:w="108" w:type="dxa"/>
+            </w:tcMar>
+            <w:vAlign w:val="center"/>
+          </w:tcPr>
+          <w:p>
+            <w:pPr>
+              <w:pBdr>
+                <w:top w:val="nil"/>
+                <w:left w:val="nil"/>
+                <w:bottom w:val="nil"/>
+                <w:right w:val="nil"/>
+                <w:between w:val="nil"/>
+              </w:pBdr>
+              <w:jc w:val="center"/>
+              <w:rPr>
+                <w:b/>
+                <w:color w:val="000000"/>
+              </w:rPr>
+            </w:pPr>
+            <w:r>
+              <w:rPr>
+                <w:b/>
+                <w:color w:val="000000"/>
+              </w:rPr>
+              <w:t>PANEL INVITATION TOPIC DEFENSE</w:t>
+            </w:r>
+          </w:p>
+        </w:tc>
+        <w:tc>
+          <w:tcPr>
+            <w:tcW w:w="1765" w:type="dxa"/>
+            <w:vMerge w:val="restart"/>
+            <w:tcBorders>
+              <w:top w:val="single" w:sz="4" w:space="0" w:color="000000"/>
+              <w:left w:val="single" w:sz="4" w:space="0" w:color="000000"/>
+              <w:bottom w:val="single" w:sz="4" w:space="0" w:color="000000"/>
+              <w:right w:val="single" w:sz="4" w:space="0" w:color="000000"/>
+            </w:tcBorders>
+            <w:tcMar>
+              <w:top w:w="0" w:type="dxa"/>
+              <w:left w:w="108" w:type="dxa"/>
+              <w:bottom w:w="0" w:type="dxa"/>
+              <w:right w:w="108" w:type="dxa"/>
+            </w:tcMar>
+            <w:vAlign w:val="center"/>
+          </w:tcPr>
+          <w:p>
+            <w:pPr>
+              <w:pBdr>
+                <w:top w:val="nil"/>
+                <w:left w:val="nil"/>
+                <w:bottom w:val="nil"/>
+                <w:right w:val="nil"/>
+                <w:between w:val="nil"/>
+              </w:pBdr>
+              <w:jc w:val="center"/>
+              <w:rPr>
+                <w:color w:val="000000"/>
+              </w:rPr>
+            </w:pPr>
+            <w:r>
+              <w:rPr>
+                <w:color w:val="000000"/>
+                <w:sz w:val="18"/>
+                <w:szCs w:val="18"/>
+              </w:rPr>
+              <w:t xml:space="preserve">Page </w:t>
+            </w:r>
+            <w:r>
+              <w:rPr>
+                <w:color w:val="000000"/>
+                <w:sz w:val="18"/>
+                <w:szCs w:val="18"/>
+              </w:rPr>
+              <w:fldChar w:fldCharType="begin"/>
+            </w:r>
+            <w:r>
+              <w:rPr>
+                <w:color w:val="000000"/>
+                <w:sz w:val="18"/>
+                <w:szCs w:val="18"/>
+              </w:rPr>
+              <w:instrText>PAGE</w:instrText>
+            </w:r>
+            <w:r>
+              <w:rPr>
+                <w:color w:val="000000"/>
+                <w:sz w:val="18"/>
+                <w:szCs w:val="18"/>
+              </w:rPr>
+              <w:fldChar w:fldCharType="separate"/>
+            </w:r>
+            <w:r>
+              <w:rPr>
+                <w:noProof/>
+                <w:color w:val="000000"/>
+                <w:sz w:val="18"/>
+                <w:szCs w:val="18"/>
+              </w:rPr>
+              <w:t>1</w:t>
+            </w:r>
+            <w:r>
+              <w:rPr>
+                <w:color w:val="000000"/>
+                <w:sz w:val="18"/>
+                <w:szCs w:val="18"/>
+              </w:rPr>
+              <w:fldChar w:fldCharType="end"/>
+            </w:r>
+            <w:r>
+              <w:rPr>
+                <w:color w:val="000000"/>
+                <w:sz w:val="18"/>
+                <w:szCs w:val="18"/>
+              </w:rPr>
+              <w:t>/</w:t>
+            </w:r>
+            <w:r>
+              <w:rPr>
+                <w:color w:val="000000"/>
+                <w:sz w:val="18"/>
+                <w:szCs w:val="18"/>
+              </w:rPr>
+              <w:fldChar w:fldCharType="begin"/>
+            </w:r>
+            <w:r>
+              <w:rPr>
+                <w:color w:val="000000"/>
+                <w:sz w:val="18"/>
+                <w:szCs w:val="18"/>
+              </w:rPr>
+              <w:instrText>NUMPAGES</w:instrText>
+            </w:r>
+            <w:r>
+              <w:rPr>
+                <w:color w:val="000000"/>
+                <w:sz w:val="18"/>
+                <w:szCs w:val="18"/>
+              </w:rPr>
+              <w:fldChar w:fldCharType="separate"/>
+            </w:r>
+            <w:r>
+              <w:rPr>
+                <w:noProof/>
+                <w:color w:val="000000"/>
+                <w:sz w:val="18"/>
+                <w:szCs w:val="18"/>
+              </w:rPr>
+              <w:t>1</w:t>
+            </w:r>
+            <w:r>
+              <w:rPr>
+                <w:color w:val="000000"/>
+                <w:sz w:val="18"/>
+                <w:szCs w:val="18"/>
+              </w:rPr>
+              <w:fldChar w:fldCharType="end"/>
+            </w:r>
+          </w:p>
+        </w:tc>
+      </w:tr>
+      <w:tr>
+        <w:trPr>
+          <w:cantSplit/>
+          <w:trHeight w:val="335"/>
+        </w:trPr>
+        <w:tc>
+          <w:tcPr>
+            <w:tcW w:w="2188" w:type="dxa"/>
+            <w:vMerge/>
+            <w:tcBorders>
+              <w:top w:val="single" w:sz="4" w:space="0" w:color="000000"/>
+              <w:left w:val="single" w:sz="4" w:space="0" w:color="000000"/>
+              <w:bottom w:val="single" w:sz="4" w:space="0" w:color="000000"/>
+              <w:right w:val="single" w:sz="4" w:space="0" w:color="000000"/>
+            </w:tcBorders>
+            <w:tcMar>
+              <w:top w:w="0" w:type="dxa"/>
+              <w:left w:w="108" w:type="dxa"/>
+              <w:bottom w:w="0" w:type="dxa"/>
+              <w:right w:w="108" w:type="dxa"/>
+            </w:tcMar>
+            <w:vAlign w:val="center"/>
+          </w:tcPr>
+          <w:p>
+            <w:pPr>
+              <w:widowControl w:val="0"/>
+              <w:pBdr>
+                <w:top w:val="nil"/>
+                <w:left w:val="nil"/>
+                <w:bottom w:val="nil"/>
+                <w:right w:val="nil"/>
+                <w:between w:val="nil"/>
+              </w:pBdr>
+              <w:spacing w:line="276" w:lineRule="auto"/>
+              <w:rPr>
+                <w:color w:val="000000"/>
+              </w:rPr>
+            </w:pPr>
+          </w:p>
+        </w:tc>
+        <w:tc>
+          <w:tcPr>
+            <w:tcW w:w="6990" w:type="dxa"/>
+            <w:vMerge/>
+            <w:tcBorders>
+              <w:top w:val="single" w:sz="4" w:space="0" w:color="000000"/>
+              <w:left w:val="single" w:sz="4" w:space="0" w:color="000000"/>
+              <w:bottom w:val="single" w:sz="4" w:space="0" w:color="000000"/>
+              <w:right w:val="single" w:sz="4" w:space="0" w:color="000000"/>
+            </w:tcBorders>
+            <w:tcMar>
+              <w:top w:w="0" w:type="dxa"/>
+              <w:left w:w="108" w:type="dxa"/>
+              <w:bottom w:w="0" w:type="dxa"/>
+              <w:right w:w="108" w:type="dxa"/>
+            </w:tcMar>
+            <w:vAlign w:val="center"/>
+          </w:tcPr>
+          <w:p>
+            <w:pPr>
+              <w:widowControl w:val="0"/>
+              <w:pBdr>
+                <w:top w:val="nil"/>
+                <w:left w:val="nil"/>
+                <w:bottom w:val="nil"/>
+                <w:right w:val="nil"/>
+                <w:between w:val="nil"/>
+              </w:pBdr>
+              <w:spacing w:line="276" w:lineRule="auto"/>
+              <w:rPr>
+                <w:color w:val="000000"/>
+              </w:rPr>
+            </w:pPr>
+          </w:p>
+        </w:tc>
+        <w:tc>
+          <w:tcPr>
+            <w:tcW w:w="1765" w:type="dxa"/>
+            <w:vMerge/>
+            <w:tcBorders>
+              <w:top w:val="single" w:sz="4" w:space="0" w:color="000000"/>
+              <w:left w:val="single" w:sz="4" w:space="0" w:color="000000"/>
+              <w:bottom w:val="single" w:sz="4" w:space="0" w:color="000000"/>
+              <w:right w:val="single" w:sz="4" w:space="0" w:color="000000"/>
+            </w:tcBorders>
+            <w:tcMar>
+              <w:top w:w="0" w:type="dxa"/>
+              <w:left w:w="108" w:type="dxa"/>
+              <w:bottom w:w="0" w:type="dxa"/>
+              <w:right w:w="108" w:type="dxa"/>
+            </w:tcMar>
+            <w:vAlign w:val="center"/>
+          </w:tcPr>
+          <w:p>
+            <w:pPr>
+              <w:widowControl w:val="0"/>
+              <w:pBdr>
+                <w:top w:val="nil"/>
+                <w:left w:val="nil"/>
+                <w:bottom w:val="nil"/>
+                <w:right w:val="nil"/>
+                <w:between w:val="nil"/>
+              </w:pBdr>
+              <w:spacing w:line="276" w:lineRule="auto"/>
+              <w:rPr>
+                <w:color w:val="000000"/>
+              </w:rPr>
+            </w:pPr>
+          </w:p>
+        </w:tc>
+      </w:tr>
+    </w:tbl>
     <w:p>
       <w:pPr>
         <w:spacing w:after="0" w:line="240" w:lineRule="auto"/>
         <w:ind w:left="7200"/>
       </w:pPr>
       <w:r>
-        <w:t xml:space="preserve">          </w:t>
+        <w:t xml:space="preserve">       </w:t>
       </w:r>
       <w:r>
         <w:t>Date:</w:t>
@@ -101,9 +972,9 @@
       <w:tblGrid>
         <w:gridCol w:w="3681"/>
         <w:gridCol w:w="283"/>
-        <w:gridCol w:w="3124"/>
-        <w:gridCol w:w="283"/>
-        <w:gridCol w:w="3681"/>
+        <w:gridCol w:w="3544"/>
+        <w:gridCol w:w="284"/>
+        <w:gridCol w:w="3260"/>
       </w:tblGrid>
       <w:tr>
         <w:trPr>
@@ -146,7 +1017,7 @@
         </w:tc>
         <w:tc>
           <w:tcPr>
-            <w:tcW w:w="3124" w:type="dxa"/>
+            <w:tcW w:w="3544" w:type="dxa"/>
           </w:tcPr>
           <w:p>
             <w:pPr>
@@ -167,21 +1038,21 @@
         </w:tc>
         <w:tc>
           <w:tcPr>
-            <w:tcW w:w="283" w:type="dxa"/>
-          </w:tcPr>
-          <w:p>
-            <w:pPr>
-              <w:jc w:val="center"/>
-              <w:rPr>
-                <w:sz w:val="20"/>
-                <w:szCs w:val="20"/>
-              </w:rPr>
-            </w:pPr>
-          </w:p>
-        </w:tc>
-        <w:tc>
-          <w:tcPr>
-            <w:tcW w:w="3681" w:type="dxa"/>
+            <w:tcW w:w="284" w:type="dxa"/>
+          </w:tcPr>
+          <w:p>
+            <w:pPr>
+              <w:jc w:val="center"/>
+              <w:rPr>
+                <w:sz w:val="20"/>
+                <w:szCs w:val="20"/>
+              </w:rPr>
+            </w:pPr>
+          </w:p>
+        </w:tc>
+        <w:tc>
+          <w:tcPr>
+            <w:tcW w:w="3260" w:type="dxa"/>
           </w:tcPr>
           <w:p>
             <w:pPr>
@@ -245,7 +1116,7 @@
         </w:tc>
         <w:tc>
           <w:tcPr>
-            <w:tcW w:w="3124" w:type="dxa"/>
+            <w:tcW w:w="3544" w:type="dxa"/>
             <w:tcBorders>
               <w:bottom w:val="single" w:sz="4" w:space="0" w:color="auto"/>
             </w:tcBorders>
@@ -269,21 +1140,21 @@
         </w:tc>
         <w:tc>
           <w:tcPr>
-            <w:tcW w:w="283" w:type="dxa"/>
-          </w:tcPr>
-          <w:p>
-            <w:pPr>
-              <w:jc w:val="center"/>
-              <w:rPr>
-                <w:sz w:val="20"/>
-                <w:szCs w:val="20"/>
-              </w:rPr>
-            </w:pPr>
-          </w:p>
-        </w:tc>
-        <w:tc>
-          <w:tcPr>
-            <w:tcW w:w="3681" w:type="dxa"/>
+            <w:tcW w:w="284" w:type="dxa"/>
+          </w:tcPr>
+          <w:p>
+            <w:pPr>
+              <w:jc w:val="center"/>
+              <w:rPr>
+                <w:sz w:val="20"/>
+                <w:szCs w:val="20"/>
+              </w:rPr>
+            </w:pPr>
+          </w:p>
+        </w:tc>
+        <w:tc>
+          <w:tcPr>
+            <w:tcW w:w="3260" w:type="dxa"/>
             <w:tcBorders>
               <w:bottom w:val="single" w:sz="4" w:space="0" w:color="auto"/>
             </w:tcBorders>
@@ -351,7 +1222,7 @@
         </w:tc>
         <w:tc>
           <w:tcPr>
-            <w:tcW w:w="3124" w:type="dxa"/>
+            <w:tcW w:w="3544" w:type="dxa"/>
             <w:tcBorders>
               <w:top w:val="single" w:sz="4" w:space="0" w:color="auto"/>
               <w:bottom w:val="single" w:sz="4" w:space="0" w:color="auto"/>
@@ -376,18 +1247,48 @@
         </w:tc>
         <w:tc>
           <w:tcPr>
-            <w:tcW w:w="283" w:type="dxa"/>
-          </w:tcPr>
-          <w:p>
-            <w:pPr>
-              <w:jc w:val="center"/>
-              <w:rPr>
-                <w:sz w:val="20"/>
-                <w:szCs w:val="20"/>
-              </w:rPr>
-            </w:pPr>
-          </w:p>
-        </w:tc>
+            <w:tcW w:w="284" w:type="dxa"/>
+          </w:tcPr>
+          <w:p>
+            <w:pPr>
+              <w:jc w:val="center"/>
+              <w:rPr>
+                <w:sz w:val="20"/>
+                <w:szCs w:val="20"/>
+              </w:rPr>
+            </w:pPr>
+          </w:p>
+        </w:tc>
+        <w:tc>
+          <w:tcPr>
+            <w:tcW w:w="3260" w:type="dxa"/>
+            <w:tcBorders>
+              <w:top w:val="single" w:sz="4" w:space="0" w:color="auto"/>
+              <w:bottom w:val="single" w:sz="4" w:space="0" w:color="auto"/>
+            </w:tcBorders>
+          </w:tcPr>
+          <w:p>
+            <w:pPr>
+              <w:jc w:val="center"/>
+              <w:rPr>
+                <w:sz w:val="20"/>
+                <w:szCs w:val="20"/>
+              </w:rPr>
+            </w:pPr>
+            <w:r>
+              <w:rPr>
+                <w:sz w:val="20"/>
+                <w:szCs w:val="20"/>
+              </w:rPr>
+              <w:t>Major2</w:t>
+            </w:r>
+          </w:p>
+        </w:tc>
+      </w:tr>
+      <w:tr>
+        <w:trPr>
+          <w:trHeight w:val="292"/>
+        </w:trPr>
         <w:tc>
           <w:tcPr>
             <w:tcW w:w="3681" w:type="dxa"/>
@@ -409,7 +1310,85 @@
                 <w:sz w:val="20"/>
                 <w:szCs w:val="20"/>
               </w:rPr>
-              <w:t>Major2</w:t>
+              <w:t>Member3</w:t>
+            </w:r>
+          </w:p>
+        </w:tc>
+        <w:tc>
+          <w:tcPr>
+            <w:tcW w:w="283" w:type="dxa"/>
+          </w:tcPr>
+          <w:p>
+            <w:pPr>
+              <w:jc w:val="center"/>
+              <w:rPr>
+                <w:sz w:val="20"/>
+                <w:szCs w:val="20"/>
+              </w:rPr>
+            </w:pPr>
+          </w:p>
+        </w:tc>
+        <w:tc>
+          <w:tcPr>
+            <w:tcW w:w="3544" w:type="dxa"/>
+            <w:tcBorders>
+              <w:top w:val="single" w:sz="4" w:space="0" w:color="auto"/>
+              <w:bottom w:val="single" w:sz="4" w:space="0" w:color="auto"/>
+            </w:tcBorders>
+          </w:tcPr>
+          <w:p>
+            <w:pPr>
+              <w:jc w:val="center"/>
+              <w:rPr>
+                <w:sz w:val="20"/>
+                <w:szCs w:val="20"/>
+              </w:rPr>
+            </w:pPr>
+            <w:r>
+              <w:rPr>
+                <w:sz w:val="20"/>
+                <w:szCs w:val="20"/>
+              </w:rPr>
+              <w:t>Course3</w:t>
+            </w:r>
+          </w:p>
+        </w:tc>
+        <w:tc>
+          <w:tcPr>
+            <w:tcW w:w="284" w:type="dxa"/>
+          </w:tcPr>
+          <w:p>
+            <w:pPr>
+              <w:jc w:val="center"/>
+              <w:rPr>
+                <w:sz w:val="20"/>
+                <w:szCs w:val="20"/>
+              </w:rPr>
+            </w:pPr>
+          </w:p>
+        </w:tc>
+        <w:tc>
+          <w:tcPr>
+            <w:tcW w:w="3260" w:type="dxa"/>
+            <w:tcBorders>
+              <w:top w:val="single" w:sz="4" w:space="0" w:color="auto"/>
+              <w:bottom w:val="single" w:sz="4" w:space="0" w:color="auto"/>
+            </w:tcBorders>
+          </w:tcPr>
+          <w:p>
+            <w:pPr>
+              <w:jc w:val="center"/>
+              <w:rPr>
+                <w:sz w:val="20"/>
+                <w:szCs w:val="20"/>
+              </w:rPr>
+            </w:pPr>
+            <w:r>
+              <w:rPr>
+                <w:sz w:val="20"/>
+                <w:szCs w:val="20"/>
+              </w:rPr>
+              <w:t>Major3</w:t>
             </w:r>
           </w:p>
         </w:tc>
@@ -439,7 +1418,7 @@
                 <w:sz w:val="20"/>
                 <w:szCs w:val="20"/>
               </w:rPr>
-              <w:t>Member3</w:t>
+              <w:t>Member4</w:t>
             </w:r>
           </w:p>
         </w:tc>
@@ -459,7 +1438,7 @@
         </w:tc>
         <w:tc>
           <w:tcPr>
-            <w:tcW w:w="3124" w:type="dxa"/>
+            <w:tcW w:w="3544" w:type="dxa"/>
             <w:tcBorders>
               <w:top w:val="single" w:sz="4" w:space="0" w:color="auto"/>
               <w:bottom w:val="single" w:sz="4" w:space="0" w:color="auto"/>
@@ -478,24 +1457,54 @@
                 <w:sz w:val="20"/>
                 <w:szCs w:val="20"/>
               </w:rPr>
-              <w:t>Course3</w:t>
-            </w:r>
-          </w:p>
-        </w:tc>
-        <w:tc>
-          <w:tcPr>
-            <w:tcW w:w="283" w:type="dxa"/>
-          </w:tcPr>
-          <w:p>
-            <w:pPr>
-              <w:jc w:val="center"/>
-              <w:rPr>
-                <w:sz w:val="20"/>
-                <w:szCs w:val="20"/>
-              </w:rPr>
-            </w:pPr>
-          </w:p>
-        </w:tc>
+              <w:t>Course4</w:t>
+            </w:r>
+          </w:p>
+        </w:tc>
+        <w:tc>
+          <w:tcPr>
+            <w:tcW w:w="284" w:type="dxa"/>
+          </w:tcPr>
+          <w:p>
+            <w:pPr>
+              <w:jc w:val="center"/>
+              <w:rPr>
+                <w:sz w:val="20"/>
+                <w:szCs w:val="20"/>
+              </w:rPr>
+            </w:pPr>
+          </w:p>
+        </w:tc>
+        <w:tc>
+          <w:tcPr>
+            <w:tcW w:w="3260" w:type="dxa"/>
+            <w:tcBorders>
+              <w:top w:val="single" w:sz="4" w:space="0" w:color="auto"/>
+              <w:bottom w:val="single" w:sz="4" w:space="0" w:color="auto"/>
+            </w:tcBorders>
+          </w:tcPr>
+          <w:p>
+            <w:pPr>
+              <w:jc w:val="center"/>
+              <w:rPr>
+                <w:sz w:val="20"/>
+                <w:szCs w:val="20"/>
+              </w:rPr>
+            </w:pPr>
+            <w:r>
+              <w:rPr>
+                <w:sz w:val="20"/>
+                <w:szCs w:val="20"/>
+              </w:rPr>
+              <w:t>Major4</w:t>
+            </w:r>
+          </w:p>
+        </w:tc>
+      </w:tr>
+      <w:tr>
+        <w:trPr>
+          <w:trHeight w:val="292"/>
+        </w:trPr>
         <w:tc>
           <w:tcPr>
             <w:tcW w:w="3681" w:type="dxa"/>
@@ -517,18 +1526,27 @@
                 <w:sz w:val="20"/>
                 <w:szCs w:val="20"/>
               </w:rPr>
-              <w:t>Major3</w:t>
-            </w:r>
-          </w:p>
-        </w:tc>
-      </w:tr>
-      <w:tr>
-        <w:trPr>
-          <w:trHeight w:val="292"/>
-        </w:trPr>
-        <w:tc>
-          <w:tcPr>
-            <w:tcW w:w="3681" w:type="dxa"/>
+              <w:t>Member5</w:t>
+            </w:r>
+          </w:p>
+        </w:tc>
+        <w:tc>
+          <w:tcPr>
+            <w:tcW w:w="283" w:type="dxa"/>
+          </w:tcPr>
+          <w:p>
+            <w:pPr>
+              <w:jc w:val="center"/>
+              <w:rPr>
+                <w:sz w:val="20"/>
+                <w:szCs w:val="20"/>
+              </w:rPr>
+            </w:pPr>
+          </w:p>
+        </w:tc>
+        <w:tc>
+          <w:tcPr>
+            <w:tcW w:w="3544" w:type="dxa"/>
             <w:tcBorders>
               <w:top w:val="single" w:sz="4" w:space="0" w:color="auto"/>
               <w:bottom w:val="single" w:sz="4" w:space="0" w:color="auto"/>
@@ -547,174 +1565,27 @@
                 <w:sz w:val="20"/>
                 <w:szCs w:val="20"/>
               </w:rPr>
-              <w:t>Member4</w:t>
-            </w:r>
-          </w:p>
-        </w:tc>
-        <w:tc>
-          <w:tcPr>
-            <w:tcW w:w="283" w:type="dxa"/>
-          </w:tcPr>
-          <w:p>
-            <w:pPr>
-              <w:jc w:val="center"/>
-              <w:rPr>
-                <w:sz w:val="20"/>
-                <w:szCs w:val="20"/>
-              </w:rPr>
-            </w:pPr>
-          </w:p>
-        </w:tc>
-        <w:tc>
-          <w:tcPr>
-            <w:tcW w:w="3124" w:type="dxa"/>
-            <w:tcBorders>
-              <w:top w:val="single" w:sz="4" w:space="0" w:color="auto"/>
-              <w:bottom w:val="single" w:sz="4" w:space="0" w:color="auto"/>
-            </w:tcBorders>
-          </w:tcPr>
-          <w:p>
-            <w:pPr>
-              <w:jc w:val="center"/>
-              <w:rPr>
-                <w:sz w:val="20"/>
-                <w:szCs w:val="20"/>
-              </w:rPr>
-            </w:pPr>
-            <w:r>
-              <w:rPr>
-                <w:sz w:val="20"/>
-                <w:szCs w:val="20"/>
-              </w:rPr>
-              <w:t>Course4</w:t>
-            </w:r>
-          </w:p>
-        </w:tc>
-        <w:tc>
-          <w:tcPr>
-            <w:tcW w:w="283" w:type="dxa"/>
-          </w:tcPr>
-          <w:p>
-            <w:pPr>
-              <w:jc w:val="center"/>
-              <w:rPr>
-                <w:sz w:val="20"/>
-                <w:szCs w:val="20"/>
-              </w:rPr>
-            </w:pPr>
-          </w:p>
-        </w:tc>
-        <w:tc>
-          <w:tcPr>
-            <w:tcW w:w="3681" w:type="dxa"/>
-            <w:tcBorders>
-              <w:top w:val="single" w:sz="4" w:space="0" w:color="auto"/>
-              <w:bottom w:val="single" w:sz="4" w:space="0" w:color="auto"/>
-            </w:tcBorders>
-          </w:tcPr>
-          <w:p>
-            <w:pPr>
-              <w:jc w:val="center"/>
-              <w:rPr>
-                <w:sz w:val="20"/>
-                <w:szCs w:val="20"/>
-              </w:rPr>
-            </w:pPr>
-            <w:r>
-              <w:rPr>
-                <w:sz w:val="20"/>
-                <w:szCs w:val="20"/>
-              </w:rPr>
-              <w:t>Major4</w:t>
-            </w:r>
-          </w:p>
-        </w:tc>
-      </w:tr>
-      <w:tr>
-        <w:trPr>
-          <w:trHeight w:val="292"/>
-        </w:trPr>
-        <w:tc>
-          <w:tcPr>
-            <w:tcW w:w="3681" w:type="dxa"/>
-            <w:tcBorders>
-              <w:top w:val="single" w:sz="4" w:space="0" w:color="auto"/>
-              <w:bottom w:val="single" w:sz="4" w:space="0" w:color="auto"/>
-            </w:tcBorders>
-          </w:tcPr>
-          <w:p>
-            <w:pPr>
-              <w:jc w:val="center"/>
-              <w:rPr>
-                <w:sz w:val="20"/>
-                <w:szCs w:val="20"/>
-              </w:rPr>
-            </w:pPr>
-            <w:r>
-              <w:rPr>
-                <w:sz w:val="20"/>
-                <w:szCs w:val="20"/>
-              </w:rPr>
-              <w:t>Member5</w:t>
-            </w:r>
-          </w:p>
-        </w:tc>
-        <w:tc>
-          <w:tcPr>
-            <w:tcW w:w="283" w:type="dxa"/>
-          </w:tcPr>
-          <w:p>
-            <w:pPr>
-              <w:jc w:val="center"/>
-              <w:rPr>
-                <w:sz w:val="20"/>
-                <w:szCs w:val="20"/>
-              </w:rPr>
-            </w:pPr>
-          </w:p>
-        </w:tc>
-        <w:tc>
-          <w:tcPr>
-            <w:tcW w:w="3124" w:type="dxa"/>
-            <w:tcBorders>
-              <w:top w:val="single" w:sz="4" w:space="0" w:color="auto"/>
-              <w:bottom w:val="single" w:sz="4" w:space="0" w:color="auto"/>
-            </w:tcBorders>
-          </w:tcPr>
-          <w:p>
-            <w:pPr>
-              <w:jc w:val="center"/>
-              <w:rPr>
-                <w:sz w:val="20"/>
-                <w:szCs w:val="20"/>
-              </w:rPr>
-            </w:pPr>
-            <w:r>
-              <w:rPr>
-                <w:sz w:val="20"/>
-                <w:szCs w:val="20"/>
-              </w:rPr>
               <w:t>Course5</w:t>
             </w:r>
           </w:p>
         </w:tc>
         <w:tc>
           <w:tcPr>
-            <w:tcW w:w="283" w:type="dxa"/>
-          </w:tcPr>
-          <w:p>
-            <w:pPr>
-              <w:jc w:val="center"/>
-              <w:rPr>
-                <w:sz w:val="20"/>
-                <w:szCs w:val="20"/>
-              </w:rPr>
-            </w:pPr>
-          </w:p>
-        </w:tc>
-        <w:tc>
-          <w:tcPr>
-            <w:tcW w:w="3681" w:type="dxa"/>
+            <w:tcW w:w="284" w:type="dxa"/>
+          </w:tcPr>
+          <w:p>
+            <w:pPr>
+              <w:jc w:val="center"/>
+              <w:rPr>
+                <w:sz w:val="20"/>
+                <w:szCs w:val="20"/>
+              </w:rPr>
+            </w:pPr>
+          </w:p>
+        </w:tc>
+        <w:tc>
+          <w:tcPr>
+            <w:tcW w:w="3260" w:type="dxa"/>
             <w:tcBorders>
               <w:top w:val="single" w:sz="4" w:space="0" w:color="auto"/>
               <w:bottom w:val="single" w:sz="4" w:space="0" w:color="auto"/>
@@ -990,8 +1861,24 @@
                 <w:sz w:val="14"/>
                 <w:szCs w:val="14"/>
               </w:rPr>
-              <w:t xml:space="preserve"> Signature Required</w:t>
-            </w:r>
+              <w:t xml:space="preserve"> Signature </w:t>
+            </w:r>
+            <w:proofErr w:type="spellStart"/>
+            <w:r>
+              <w:rPr>
+                <w:sz w:val="14"/>
+                <w:szCs w:val="14"/>
+              </w:rPr>
+              <w:t>Required</w:t>
+            </w:r>
+            <w:r>
+              <w:rPr>
+                <w:sz w:val="14"/>
+                <w:szCs w:val="14"/>
+              </w:rPr>
+              <w:t>H</w:t>
+            </w:r>
+            <w:proofErr w:type="spellEnd"/>
           </w:p>
         </w:tc>
       </w:tr>
@@ -1129,7 +2016,7 @@
     <w:tbl>
       <w:tblPr>
         <w:tblStyle w:val="TableGrid"/>
-        <w:tblpPr w:leftFromText="180" w:rightFromText="180" w:vertAnchor="text" w:horzAnchor="page" w:tblpX="6166" w:tblpY="62"/>
+        <w:tblpPr w:leftFromText="180" w:rightFromText="180" w:vertAnchor="text" w:horzAnchor="page" w:tblpX="6196" w:tblpY="43"/>
         <w:tblW w:w="0" w:type="auto"/>
         <w:tblBorders>
           <w:top w:val="none" w:sz="0" w:space="0" w:color="auto"/>
@@ -1243,7 +2130,7 @@
       <w:tblPr>
         <w:tblStyle w:val="TableGrid"/>
         <w:tblpPr w:leftFromText="180" w:rightFromText="180" w:vertAnchor="text" w:horzAnchor="margin" w:tblpY="126"/>
-        <w:tblW w:w="11199" w:type="dxa"/>
+        <w:tblW w:w="10937" w:type="dxa"/>
         <w:tblBorders>
           <w:top w:val="none" w:sz="0" w:space="0" w:color="auto"/>
           <w:left w:val="none" w:sz="0" w:space="0" w:color="auto"/>
@@ -1262,9 +2149,9 @@
         <w:gridCol w:w="849"/>
         <w:gridCol w:w="281"/>
         <w:gridCol w:w="1044"/>
-        <w:gridCol w:w="2493"/>
-        <w:gridCol w:w="709"/>
-        <w:gridCol w:w="2552"/>
+        <w:gridCol w:w="2153"/>
+        <w:gridCol w:w="655"/>
+        <w:gridCol w:w="2684"/>
       </w:tblGrid>
       <w:tr>
         <w:trPr>
@@ -1409,20 +2296,20 @@
         </w:tc>
         <w:tc>
           <w:tcPr>
-            <w:tcW w:w="2493" w:type="dxa"/>
-          </w:tcPr>
-          <w:p>
-            <w:pPr>
-              <w:rPr>
-                <w:sz w:val="20"/>
-                <w:szCs w:val="20"/>
-              </w:rPr>
-            </w:pPr>
-          </w:p>
-        </w:tc>
-        <w:tc>
-          <w:tcPr>
-            <w:tcW w:w="709" w:type="dxa"/>
+            <w:tcW w:w="2153" w:type="dxa"/>
+          </w:tcPr>
+          <w:p>
+            <w:pPr>
+              <w:rPr>
+                <w:sz w:val="20"/>
+                <w:szCs w:val="20"/>
+              </w:rPr>
+            </w:pPr>
+          </w:p>
+        </w:tc>
+        <w:tc>
+          <w:tcPr>
+            <w:tcW w:w="655" w:type="dxa"/>
           </w:tcPr>
           <w:p>
             <w:pPr>
@@ -1442,20 +2329,20 @@
         </w:tc>
         <w:tc>
           <w:tcPr>
-            <w:tcW w:w="2552" w:type="dxa"/>
-          </w:tcPr>
-          <w:p>
-            <w:pPr>
-              <w:rPr>
-                <w:sz w:val="20"/>
-                <w:szCs w:val="20"/>
+            <w:tcW w:w="2684" w:type="dxa"/>
+          </w:tcPr>
+          <w:p>
+            <w:pPr>
+              <w:rPr>
+                <w:sz w:val="16"/>
+                <w:szCs w:val="16"/>
               </w:rPr>
             </w:pPr>
             <w:proofErr w:type="spellStart"/>
             <w:r>
               <w:rPr>
-                <w:sz w:val="20"/>
-                <w:szCs w:val="20"/>
+                <w:sz w:val="16"/>
+                <w:szCs w:val="16"/>
               </w:rPr>
               <w:t>DateRes</w:t>
             </w:r>
@@ -1475,7 +2362,7 @@
     <w:tbl>
       <w:tblPr>
         <w:tblStyle w:val="TableGrid"/>
-        <w:tblpPr w:leftFromText="180" w:rightFromText="180" w:vertAnchor="text" w:horzAnchor="page" w:tblpX="9016" w:tblpY="400"/>
+        <w:tblpPr w:leftFromText="180" w:rightFromText="180" w:vertAnchor="text" w:horzAnchor="page" w:tblpX="9451" w:tblpY="358"/>
         <w:tblW w:w="0" w:type="auto"/>
         <w:tblBorders>
           <w:top w:val="none" w:sz="0" w:space="0" w:color="auto"/>
@@ -1498,15 +2385,19 @@
           <w:tcPr>
             <w:tcW w:w="1313" w:type="dxa"/>
           </w:tcPr>
-          <w:p/>
+          <w:p>
+            <w:pPr>
+              <w:jc w:val="center"/>
+            </w:pPr>
+          </w:p>
         </w:tc>
       </w:tr>
     </w:tbl>
     <w:p/>
     <w:p/>
     <w:sectPr>
-      <w:headerReference w:type="default" r:id="rId8"/>
-      <w:footerReference w:type="default" r:id="rId9"/>
+      <w:headerReference w:type="default" r:id="rId9"/>
+      <w:footerReference w:type="default" r:id="rId10"/>
       <w:pgSz w:w="12240" w:h="15840"/>
       <w:pgMar w:top="720" w:right="720" w:bottom="720" w:left="720" w:header="360" w:footer="90" w:gutter="0"/>
       <w:pgNumType w:start="1"/>
@@ -1630,865 +2521,6 @@
       <w:spacing w:after="0"/>
     </w:pPr>
   </w:p>
-  <w:tbl>
-    <w:tblPr>
-      <w:tblStyle w:val="a0"/>
-      <w:tblW w:w="11016" w:type="dxa"/>
-      <w:tblBorders>
-        <w:top w:val="single" w:sz="4" w:space="0" w:color="000000"/>
-        <w:left w:val="single" w:sz="4" w:space="0" w:color="000000"/>
-        <w:bottom w:val="single" w:sz="4" w:space="0" w:color="000000"/>
-        <w:right w:val="single" w:sz="4" w:space="0" w:color="000000"/>
-        <w:insideH w:val="single" w:sz="4" w:space="0" w:color="000000"/>
-        <w:insideV w:val="single" w:sz="4" w:space="0" w:color="000000"/>
-      </w:tblBorders>
-      <w:tblLayout w:type="fixed"/>
-      <w:tblLook w:val="0000" w:firstRow="0" w:lastRow="0" w:firstColumn="0" w:lastColumn="0" w:noHBand="0" w:noVBand="0"/>
-    </w:tblPr>
-    <w:tblGrid>
-      <w:gridCol w:w="1372"/>
-      <w:gridCol w:w="8205"/>
-      <w:gridCol w:w="1439"/>
-    </w:tblGrid>
-    <w:tr>
-      <w:trPr>
-        <w:trHeight w:val="269"/>
-      </w:trPr>
-      <w:tc>
-        <w:tcPr>
-          <w:tcW w:w="1372" w:type="dxa"/>
-          <w:vMerge w:val="restart"/>
-          <w:tcBorders>
-            <w:top w:val="single" w:sz="4" w:space="0" w:color="000000"/>
-            <w:left w:val="single" w:sz="4" w:space="0" w:color="000000"/>
-            <w:bottom w:val="single" w:sz="4" w:space="0" w:color="000000"/>
-            <w:right w:val="single" w:sz="4" w:space="0" w:color="000000"/>
-          </w:tcBorders>
-          <w:tcMar>
-            <w:top w:w="0" w:type="dxa"/>
-            <w:left w:w="108" w:type="dxa"/>
-            <w:bottom w:w="0" w:type="dxa"/>
-            <w:right w:w="108" w:type="dxa"/>
-          </w:tcMar>
-          <w:vAlign w:val="center"/>
-        </w:tcPr>
-        <w:p>
-          <w:pPr>
-            <w:pBdr>
-              <w:top w:val="nil"/>
-              <w:left w:val="nil"/>
-              <w:bottom w:val="nil"/>
-              <w:right w:val="nil"/>
-              <w:between w:val="nil"/>
-            </w:pBdr>
-            <w:jc w:val="center"/>
-            <w:rPr>
-              <w:color w:val="000000"/>
-            </w:rPr>
-          </w:pPr>
-          <w:r>
-            <w:rPr>
-              <w:rFonts w:ascii="Century Gothic" w:eastAsia="Century Gothic" w:hAnsi="Century Gothic" w:cs="Century Gothic"/>
-              <w:noProof/>
-              <w:color w:val="000000"/>
-            </w:rPr>
-            <w:drawing>
-              <wp:inline distT="0" distB="0" distL="0" distR="0" wp14:anchorId="07F07DE8" wp14:editId="301AE8B3">
-                <wp:extent cx="731520" cy="731520"/>
-                <wp:effectExtent l="0" t="0" r="0" b="0"/>
-                <wp:docPr id="2" name="image1.png" descr="Macintosh HD:Users:test:Documents:Bachelor of Technology:BT Programs:Logos:Technological_University_of_the_Philippines_Seal.svg.png"/>
-                <wp:cNvGraphicFramePr/>
-                <a:graphic xmlns:a="http://schemas.openxmlformats.org/drawingml/2006/main">
-                  <a:graphicData uri="http://schemas.openxmlformats.org/drawingml/2006/picture">
-                    <pic:pic xmlns:pic="http://schemas.openxmlformats.org/drawingml/2006/picture">
-                      <pic:nvPicPr>
-                        <pic:cNvPr id="0" name="image1.png" descr="Macintosh HD:Users:test:Documents:Bachelor of Technology:BT Programs:Logos:Technological_University_of_the_Philippines_Seal.svg.png"/>
-                        <pic:cNvPicPr preferRelativeResize="0"/>
-                      </pic:nvPicPr>
-                      <pic:blipFill>
-                        <a:blip r:embed="rId1"/>
-                        <a:srcRect/>
-                        <a:stretch>
-                          <a:fillRect/>
-                        </a:stretch>
-                      </pic:blipFill>
-                      <pic:spPr>
-                        <a:xfrm>
-                          <a:off x="0" y="0"/>
-                          <a:ext cx="731520" cy="731520"/>
-                        </a:xfrm>
-                        <a:prstGeom prst="rect">
-                          <a:avLst/>
-                        </a:prstGeom>
-                        <a:ln/>
-                      </pic:spPr>
-                    </pic:pic>
-                  </a:graphicData>
-                </a:graphic>
-              </wp:inline>
-            </w:drawing>
-          </w:r>
-        </w:p>
-      </w:tc>
-      <w:tc>
-        <w:tcPr>
-          <w:tcW w:w="9644" w:type="dxa"/>
-          <w:gridSpan w:val="2"/>
-          <w:vMerge w:val="restart"/>
-          <w:tcBorders>
-            <w:top w:val="single" w:sz="4" w:space="0" w:color="000000"/>
-            <w:left w:val="single" w:sz="4" w:space="0" w:color="000000"/>
-            <w:bottom w:val="single" w:sz="4" w:space="0" w:color="000000"/>
-            <w:right w:val="single" w:sz="4" w:space="0" w:color="000000"/>
-          </w:tcBorders>
-          <w:tcMar>
-            <w:top w:w="0" w:type="dxa"/>
-            <w:left w:w="108" w:type="dxa"/>
-            <w:bottom w:w="0" w:type="dxa"/>
-            <w:right w:w="108" w:type="dxa"/>
-          </w:tcMar>
-          <w:vAlign w:val="center"/>
-        </w:tcPr>
-        <w:p>
-          <w:pPr>
-            <w:pBdr>
-              <w:top w:val="nil"/>
-              <w:left w:val="nil"/>
-              <w:bottom w:val="nil"/>
-              <w:right w:val="nil"/>
-              <w:between w:val="nil"/>
-            </w:pBdr>
-            <w:jc w:val="center"/>
-            <w:rPr>
-              <w:b/>
-              <w:color w:val="000000"/>
-              <w:sz w:val="20"/>
-              <w:szCs w:val="20"/>
-            </w:rPr>
-          </w:pPr>
-          <w:r>
-            <w:rPr>
-              <w:b/>
-              <w:color w:val="000000"/>
-              <w:sz w:val="20"/>
-              <w:szCs w:val="20"/>
-            </w:rPr>
-            <w:t>TECHNOLOGICAL UNIVERSITY OF THE PHILIPPINES</w:t>
-          </w:r>
-          <w:r>
-            <w:rPr>
-              <w:b/>
-              <w:color w:val="000000"/>
-              <w:sz w:val="20"/>
-              <w:szCs w:val="20"/>
-            </w:rPr>
-            <w:br/>
-            <w:t>CAVITE CAMPUS</w:t>
-          </w:r>
-        </w:p>
-        <w:p>
-          <w:pPr>
-            <w:pBdr>
-              <w:top w:val="nil"/>
-              <w:left w:val="nil"/>
-              <w:bottom w:val="nil"/>
-              <w:right w:val="nil"/>
-              <w:between w:val="nil"/>
-            </w:pBdr>
-            <w:jc w:val="center"/>
-            <w:rPr>
-              <w:color w:val="000000"/>
-              <w:sz w:val="18"/>
-              <w:szCs w:val="18"/>
-            </w:rPr>
-          </w:pPr>
-          <w:r>
-            <w:rPr>
-              <w:color w:val="000000"/>
-              <w:sz w:val="18"/>
-              <w:szCs w:val="18"/>
-            </w:rPr>
-            <w:t xml:space="preserve">Carlos Q. Trinidad Avenue, </w:t>
-          </w:r>
-          <w:proofErr w:type="spellStart"/>
-          <w:r>
-            <w:rPr>
-              <w:color w:val="000000"/>
-              <w:sz w:val="18"/>
-              <w:szCs w:val="18"/>
-            </w:rPr>
-            <w:t>Salawag</w:t>
-          </w:r>
-          <w:proofErr w:type="spellEnd"/>
-          <w:r>
-            <w:rPr>
-              <w:color w:val="000000"/>
-              <w:sz w:val="18"/>
-              <w:szCs w:val="18"/>
-            </w:rPr>
-            <w:t xml:space="preserve">, </w:t>
-          </w:r>
-          <w:proofErr w:type="spellStart"/>
-          <w:r>
-            <w:rPr>
-              <w:color w:val="000000"/>
-              <w:sz w:val="18"/>
-              <w:szCs w:val="18"/>
-            </w:rPr>
-            <w:t>Dasmariñas</w:t>
-          </w:r>
-          <w:proofErr w:type="spellEnd"/>
-          <w:r>
-            <w:rPr>
-              <w:color w:val="000000"/>
-              <w:sz w:val="18"/>
-              <w:szCs w:val="18"/>
-            </w:rPr>
-            <w:t xml:space="preserve"> City, Cavite, Philippines</w:t>
-          </w:r>
-        </w:p>
-        <w:p>
-          <w:pPr>
-            <w:pBdr>
-              <w:top w:val="nil"/>
-              <w:left w:val="nil"/>
-              <w:bottom w:val="nil"/>
-              <w:right w:val="nil"/>
-              <w:between w:val="nil"/>
-            </w:pBdr>
-            <w:jc w:val="center"/>
-            <w:rPr>
-              <w:color w:val="000000"/>
-              <w:sz w:val="18"/>
-              <w:szCs w:val="18"/>
-            </w:rPr>
-          </w:pPr>
-          <w:r>
-            <w:rPr>
-              <w:color w:val="000000"/>
-              <w:sz w:val="18"/>
-              <w:szCs w:val="18"/>
-            </w:rPr>
-            <w:t>Telefax: (046) 416-4920</w:t>
-          </w:r>
-        </w:p>
-        <w:p>
-          <w:pPr>
-            <w:pBdr>
-              <w:top w:val="nil"/>
-              <w:left w:val="nil"/>
-              <w:bottom w:val="nil"/>
-              <w:right w:val="nil"/>
-              <w:between w:val="nil"/>
-            </w:pBdr>
-            <w:jc w:val="center"/>
-            <w:rPr>
-              <w:color w:val="000000"/>
-              <w:sz w:val="20"/>
-              <w:szCs w:val="20"/>
-            </w:rPr>
-          </w:pPr>
-          <w:r>
-            <w:rPr>
-              <w:color w:val="000000"/>
-              <w:sz w:val="18"/>
-              <w:szCs w:val="18"/>
-            </w:rPr>
-            <w:t xml:space="preserve">Email: cavite@tup.edu.ph </w:t>
-          </w:r>
-          <w:proofErr w:type="gramStart"/>
-          <w:r>
-            <w:rPr>
-              <w:color w:val="000000"/>
-              <w:sz w:val="18"/>
-              <w:szCs w:val="18"/>
-            </w:rPr>
-            <w:t>│  Website</w:t>
-          </w:r>
-          <w:proofErr w:type="gramEnd"/>
-          <w:r>
-            <w:rPr>
-              <w:color w:val="000000"/>
-              <w:sz w:val="18"/>
-              <w:szCs w:val="18"/>
-            </w:rPr>
-            <w:t>: www.tup.edu.ph</w:t>
-          </w:r>
-        </w:p>
-      </w:tc>
-    </w:tr>
-    <w:tr>
-      <w:trPr>
-        <w:trHeight w:val="281"/>
-      </w:trPr>
-      <w:tc>
-        <w:tcPr>
-          <w:tcW w:w="1372" w:type="dxa"/>
-          <w:vMerge/>
-          <w:tcBorders>
-            <w:top w:val="single" w:sz="4" w:space="0" w:color="000000"/>
-            <w:left w:val="single" w:sz="4" w:space="0" w:color="000000"/>
-            <w:bottom w:val="single" w:sz="4" w:space="0" w:color="000000"/>
-            <w:right w:val="single" w:sz="4" w:space="0" w:color="000000"/>
-          </w:tcBorders>
-          <w:tcMar>
-            <w:top w:w="0" w:type="dxa"/>
-            <w:left w:w="108" w:type="dxa"/>
-            <w:bottom w:w="0" w:type="dxa"/>
-            <w:right w:w="108" w:type="dxa"/>
-          </w:tcMar>
-          <w:vAlign w:val="center"/>
-        </w:tcPr>
-        <w:p>
-          <w:pPr>
-            <w:widowControl w:val="0"/>
-            <w:pBdr>
-              <w:top w:val="nil"/>
-              <w:left w:val="nil"/>
-              <w:bottom w:val="nil"/>
-              <w:right w:val="nil"/>
-              <w:between w:val="nil"/>
-            </w:pBdr>
-            <w:spacing w:line="276" w:lineRule="auto"/>
-            <w:rPr>
-              <w:color w:val="000000"/>
-              <w:sz w:val="20"/>
-              <w:szCs w:val="20"/>
-            </w:rPr>
-          </w:pPr>
-        </w:p>
-      </w:tc>
-      <w:tc>
-        <w:tcPr>
-          <w:tcW w:w="9644" w:type="dxa"/>
-          <w:gridSpan w:val="2"/>
-          <w:vMerge/>
-          <w:tcBorders>
-            <w:top w:val="single" w:sz="4" w:space="0" w:color="000000"/>
-            <w:left w:val="single" w:sz="4" w:space="0" w:color="000000"/>
-            <w:bottom w:val="single" w:sz="4" w:space="0" w:color="000000"/>
-            <w:right w:val="single" w:sz="4" w:space="0" w:color="000000"/>
-          </w:tcBorders>
-          <w:tcMar>
-            <w:top w:w="0" w:type="dxa"/>
-            <w:left w:w="108" w:type="dxa"/>
-            <w:bottom w:w="0" w:type="dxa"/>
-            <w:right w:w="108" w:type="dxa"/>
-          </w:tcMar>
-          <w:vAlign w:val="center"/>
-        </w:tcPr>
-        <w:p>
-          <w:pPr>
-            <w:widowControl w:val="0"/>
-            <w:pBdr>
-              <w:top w:val="nil"/>
-              <w:left w:val="nil"/>
-              <w:bottom w:val="nil"/>
-              <w:right w:val="nil"/>
-              <w:between w:val="nil"/>
-            </w:pBdr>
-            <w:spacing w:line="276" w:lineRule="auto"/>
-            <w:rPr>
-              <w:color w:val="000000"/>
-              <w:sz w:val="20"/>
-              <w:szCs w:val="20"/>
-            </w:rPr>
-          </w:pPr>
-        </w:p>
-      </w:tc>
-    </w:tr>
-    <w:tr>
-      <w:trPr>
-        <w:trHeight w:val="281"/>
-      </w:trPr>
-      <w:tc>
-        <w:tcPr>
-          <w:tcW w:w="1372" w:type="dxa"/>
-          <w:vMerge/>
-          <w:tcBorders>
-            <w:top w:val="single" w:sz="4" w:space="0" w:color="000000"/>
-            <w:left w:val="single" w:sz="4" w:space="0" w:color="000000"/>
-            <w:bottom w:val="single" w:sz="4" w:space="0" w:color="000000"/>
-            <w:right w:val="single" w:sz="4" w:space="0" w:color="000000"/>
-          </w:tcBorders>
-          <w:tcMar>
-            <w:top w:w="0" w:type="dxa"/>
-            <w:left w:w="108" w:type="dxa"/>
-            <w:bottom w:w="0" w:type="dxa"/>
-            <w:right w:w="108" w:type="dxa"/>
-          </w:tcMar>
-          <w:vAlign w:val="center"/>
-        </w:tcPr>
-        <w:p>
-          <w:pPr>
-            <w:widowControl w:val="0"/>
-            <w:pBdr>
-              <w:top w:val="nil"/>
-              <w:left w:val="nil"/>
-              <w:bottom w:val="nil"/>
-              <w:right w:val="nil"/>
-              <w:between w:val="nil"/>
-            </w:pBdr>
-            <w:spacing w:line="276" w:lineRule="auto"/>
-            <w:rPr>
-              <w:color w:val="000000"/>
-              <w:sz w:val="20"/>
-              <w:szCs w:val="20"/>
-            </w:rPr>
-          </w:pPr>
-        </w:p>
-      </w:tc>
-      <w:tc>
-        <w:tcPr>
-          <w:tcW w:w="9644" w:type="dxa"/>
-          <w:gridSpan w:val="2"/>
-          <w:vMerge/>
-          <w:tcBorders>
-            <w:top w:val="single" w:sz="4" w:space="0" w:color="000000"/>
-            <w:left w:val="single" w:sz="4" w:space="0" w:color="000000"/>
-            <w:bottom w:val="single" w:sz="4" w:space="0" w:color="000000"/>
-            <w:right w:val="single" w:sz="4" w:space="0" w:color="000000"/>
-          </w:tcBorders>
-          <w:tcMar>
-            <w:top w:w="0" w:type="dxa"/>
-            <w:left w:w="108" w:type="dxa"/>
-            <w:bottom w:w="0" w:type="dxa"/>
-            <w:right w:w="108" w:type="dxa"/>
-          </w:tcMar>
-          <w:vAlign w:val="center"/>
-        </w:tcPr>
-        <w:p>
-          <w:pPr>
-            <w:widowControl w:val="0"/>
-            <w:pBdr>
-              <w:top w:val="nil"/>
-              <w:left w:val="nil"/>
-              <w:bottom w:val="nil"/>
-              <w:right w:val="nil"/>
-              <w:between w:val="nil"/>
-            </w:pBdr>
-            <w:spacing w:line="276" w:lineRule="auto"/>
-            <w:rPr>
-              <w:color w:val="000000"/>
-              <w:sz w:val="20"/>
-              <w:szCs w:val="20"/>
-            </w:rPr>
-          </w:pPr>
-        </w:p>
-      </w:tc>
-    </w:tr>
-    <w:tr>
-      <w:trPr>
-        <w:trHeight w:val="281"/>
-      </w:trPr>
-      <w:tc>
-        <w:tcPr>
-          <w:tcW w:w="1372" w:type="dxa"/>
-          <w:vMerge/>
-          <w:tcBorders>
-            <w:top w:val="single" w:sz="4" w:space="0" w:color="000000"/>
-            <w:left w:val="single" w:sz="4" w:space="0" w:color="000000"/>
-            <w:bottom w:val="single" w:sz="4" w:space="0" w:color="000000"/>
-            <w:right w:val="single" w:sz="4" w:space="0" w:color="000000"/>
-          </w:tcBorders>
-          <w:tcMar>
-            <w:top w:w="0" w:type="dxa"/>
-            <w:left w:w="108" w:type="dxa"/>
-            <w:bottom w:w="0" w:type="dxa"/>
-            <w:right w:w="108" w:type="dxa"/>
-          </w:tcMar>
-          <w:vAlign w:val="center"/>
-        </w:tcPr>
-        <w:p>
-          <w:pPr>
-            <w:widowControl w:val="0"/>
-            <w:pBdr>
-              <w:top w:val="nil"/>
-              <w:left w:val="nil"/>
-              <w:bottom w:val="nil"/>
-              <w:right w:val="nil"/>
-              <w:between w:val="nil"/>
-            </w:pBdr>
-            <w:spacing w:line="276" w:lineRule="auto"/>
-            <w:rPr>
-              <w:color w:val="000000"/>
-              <w:sz w:val="20"/>
-              <w:szCs w:val="20"/>
-            </w:rPr>
-          </w:pPr>
-        </w:p>
-      </w:tc>
-      <w:tc>
-        <w:tcPr>
-          <w:tcW w:w="9644" w:type="dxa"/>
-          <w:gridSpan w:val="2"/>
-          <w:vMerge/>
-          <w:tcBorders>
-            <w:top w:val="single" w:sz="4" w:space="0" w:color="000000"/>
-            <w:left w:val="single" w:sz="4" w:space="0" w:color="000000"/>
-            <w:bottom w:val="single" w:sz="4" w:space="0" w:color="000000"/>
-            <w:right w:val="single" w:sz="4" w:space="0" w:color="000000"/>
-          </w:tcBorders>
-          <w:tcMar>
-            <w:top w:w="0" w:type="dxa"/>
-            <w:left w:w="108" w:type="dxa"/>
-            <w:bottom w:w="0" w:type="dxa"/>
-            <w:right w:w="108" w:type="dxa"/>
-          </w:tcMar>
-          <w:vAlign w:val="center"/>
-        </w:tcPr>
-        <w:p>
-          <w:pPr>
-            <w:widowControl w:val="0"/>
-            <w:pBdr>
-              <w:top w:val="nil"/>
-              <w:left w:val="nil"/>
-              <w:bottom w:val="nil"/>
-              <w:right w:val="nil"/>
-              <w:between w:val="nil"/>
-            </w:pBdr>
-            <w:spacing w:line="276" w:lineRule="auto"/>
-            <w:rPr>
-              <w:color w:val="000000"/>
-              <w:sz w:val="20"/>
-              <w:szCs w:val="20"/>
-            </w:rPr>
-          </w:pPr>
-        </w:p>
-      </w:tc>
-    </w:tr>
-    <w:tr>
-      <w:trPr>
-        <w:trHeight w:val="293"/>
-      </w:trPr>
-      <w:tc>
-        <w:tcPr>
-          <w:tcW w:w="1372" w:type="dxa"/>
-          <w:vMerge w:val="restart"/>
-          <w:tcBorders>
-            <w:top w:val="single" w:sz="4" w:space="0" w:color="000000"/>
-            <w:left w:val="single" w:sz="4" w:space="0" w:color="000000"/>
-            <w:bottom w:val="single" w:sz="4" w:space="0" w:color="000000"/>
-            <w:right w:val="single" w:sz="4" w:space="0" w:color="000000"/>
-          </w:tcBorders>
-          <w:tcMar>
-            <w:top w:w="0" w:type="dxa"/>
-            <w:left w:w="108" w:type="dxa"/>
-            <w:bottom w:w="0" w:type="dxa"/>
-            <w:right w:w="108" w:type="dxa"/>
-          </w:tcMar>
-          <w:vAlign w:val="center"/>
-        </w:tcPr>
-        <w:p>
-          <w:pPr>
-            <w:pBdr>
-              <w:top w:val="nil"/>
-              <w:left w:val="nil"/>
-              <w:bottom w:val="nil"/>
-              <w:right w:val="nil"/>
-              <w:between w:val="nil"/>
-            </w:pBdr>
-            <w:jc w:val="center"/>
-            <w:rPr>
-              <w:b/>
-              <w:color w:val="000000"/>
-            </w:rPr>
-          </w:pPr>
-          <w:r>
-            <w:rPr>
-              <w:b/>
-              <w:color w:val="000000"/>
-            </w:rPr>
-            <w:t>DIT</w:t>
-          </w:r>
-        </w:p>
-      </w:tc>
-      <w:tc>
-        <w:tcPr>
-          <w:tcW w:w="8205" w:type="dxa"/>
-          <w:vMerge w:val="restart"/>
-          <w:tcBorders>
-            <w:top w:val="single" w:sz="4" w:space="0" w:color="000000"/>
-            <w:left w:val="single" w:sz="4" w:space="0" w:color="000000"/>
-            <w:bottom w:val="single" w:sz="4" w:space="0" w:color="000000"/>
-            <w:right w:val="single" w:sz="4" w:space="0" w:color="000000"/>
-          </w:tcBorders>
-          <w:tcMar>
-            <w:top w:w="0" w:type="dxa"/>
-            <w:left w:w="108" w:type="dxa"/>
-            <w:bottom w:w="0" w:type="dxa"/>
-            <w:right w:w="108" w:type="dxa"/>
-          </w:tcMar>
-          <w:vAlign w:val="center"/>
-        </w:tcPr>
-        <w:p>
-          <w:pPr>
-            <w:pBdr>
-              <w:top w:val="nil"/>
-              <w:left w:val="nil"/>
-              <w:bottom w:val="nil"/>
-              <w:right w:val="nil"/>
-              <w:between w:val="nil"/>
-            </w:pBdr>
-            <w:jc w:val="center"/>
-            <w:rPr>
-              <w:b/>
-              <w:color w:val="000000"/>
-            </w:rPr>
-          </w:pPr>
-          <w:r>
-            <w:rPr>
-              <w:b/>
-              <w:color w:val="000000"/>
-            </w:rPr>
-            <w:t>PANEL INVITATION TOPIC DEFENSE</w:t>
-          </w:r>
-        </w:p>
-      </w:tc>
-      <w:tc>
-        <w:tcPr>
-          <w:tcW w:w="1439" w:type="dxa"/>
-          <w:vMerge w:val="restart"/>
-          <w:tcBorders>
-            <w:top w:val="single" w:sz="4" w:space="0" w:color="000000"/>
-            <w:left w:val="single" w:sz="4" w:space="0" w:color="000000"/>
-            <w:bottom w:val="single" w:sz="4" w:space="0" w:color="000000"/>
-            <w:right w:val="single" w:sz="4" w:space="0" w:color="000000"/>
-          </w:tcBorders>
-          <w:tcMar>
-            <w:top w:w="0" w:type="dxa"/>
-            <w:left w:w="108" w:type="dxa"/>
-            <w:bottom w:w="0" w:type="dxa"/>
-            <w:right w:w="108" w:type="dxa"/>
-          </w:tcMar>
-          <w:vAlign w:val="center"/>
-        </w:tcPr>
-        <w:p>
-          <w:pPr>
-            <w:pBdr>
-              <w:top w:val="nil"/>
-              <w:left w:val="nil"/>
-              <w:bottom w:val="nil"/>
-              <w:right w:val="nil"/>
-              <w:between w:val="nil"/>
-            </w:pBdr>
-            <w:jc w:val="center"/>
-            <w:rPr>
-              <w:color w:val="000000"/>
-            </w:rPr>
-          </w:pPr>
-          <w:r>
-            <w:rPr>
-              <w:color w:val="000000"/>
-              <w:sz w:val="18"/>
-              <w:szCs w:val="18"/>
-            </w:rPr>
-            <w:t xml:space="preserve">Page </w:t>
-          </w:r>
-          <w:r>
-            <w:rPr>
-              <w:color w:val="000000"/>
-              <w:sz w:val="18"/>
-              <w:szCs w:val="18"/>
-            </w:rPr>
-            <w:fldChar w:fldCharType="begin"/>
-          </w:r>
-          <w:r>
-            <w:rPr>
-              <w:color w:val="000000"/>
-              <w:sz w:val="18"/>
-              <w:szCs w:val="18"/>
-            </w:rPr>
-            <w:instrText>PAGE</w:instrText>
-          </w:r>
-          <w:r>
-            <w:rPr>
-              <w:color w:val="000000"/>
-              <w:sz w:val="18"/>
-              <w:szCs w:val="18"/>
-            </w:rPr>
-            <w:fldChar w:fldCharType="separate"/>
-          </w:r>
-          <w:r>
-            <w:rPr>
-              <w:noProof/>
-              <w:color w:val="000000"/>
-              <w:sz w:val="18"/>
-              <w:szCs w:val="18"/>
-            </w:rPr>
-            <w:t>1</w:t>
-          </w:r>
-          <w:r>
-            <w:rPr>
-              <w:color w:val="000000"/>
-              <w:sz w:val="18"/>
-              <w:szCs w:val="18"/>
-            </w:rPr>
-            <w:fldChar w:fldCharType="end"/>
-          </w:r>
-          <w:r>
-            <w:rPr>
-              <w:color w:val="000000"/>
-              <w:sz w:val="18"/>
-              <w:szCs w:val="18"/>
-            </w:rPr>
-            <w:t>/</w:t>
-          </w:r>
-          <w:r>
-            <w:rPr>
-              <w:color w:val="000000"/>
-              <w:sz w:val="18"/>
-              <w:szCs w:val="18"/>
-            </w:rPr>
-            <w:fldChar w:fldCharType="begin"/>
-          </w:r>
-          <w:r>
-            <w:rPr>
-              <w:color w:val="000000"/>
-              <w:sz w:val="18"/>
-              <w:szCs w:val="18"/>
-            </w:rPr>
-            <w:instrText>NUMPAGES</w:instrText>
-          </w:r>
-          <w:r>
-            <w:rPr>
-              <w:color w:val="000000"/>
-              <w:sz w:val="18"/>
-              <w:szCs w:val="18"/>
-            </w:rPr>
-            <w:fldChar w:fldCharType="separate"/>
-          </w:r>
-          <w:r>
-            <w:rPr>
-              <w:noProof/>
-              <w:color w:val="000000"/>
-              <w:sz w:val="18"/>
-              <w:szCs w:val="18"/>
-            </w:rPr>
-            <w:t>1</w:t>
-          </w:r>
-          <w:r>
-            <w:rPr>
-              <w:color w:val="000000"/>
-              <w:sz w:val="18"/>
-              <w:szCs w:val="18"/>
-            </w:rPr>
-            <w:fldChar w:fldCharType="end"/>
-          </w:r>
-        </w:p>
-      </w:tc>
-    </w:tr>
-    <w:tr>
-      <w:trPr>
-        <w:trHeight w:val="309"/>
-      </w:trPr>
-      <w:tc>
-        <w:tcPr>
-          <w:tcW w:w="1372" w:type="dxa"/>
-          <w:vMerge/>
-          <w:tcBorders>
-            <w:top w:val="single" w:sz="4" w:space="0" w:color="000000"/>
-            <w:left w:val="single" w:sz="4" w:space="0" w:color="000000"/>
-            <w:bottom w:val="single" w:sz="4" w:space="0" w:color="000000"/>
-            <w:right w:val="single" w:sz="4" w:space="0" w:color="000000"/>
-          </w:tcBorders>
-          <w:tcMar>
-            <w:top w:w="0" w:type="dxa"/>
-            <w:left w:w="108" w:type="dxa"/>
-            <w:bottom w:w="0" w:type="dxa"/>
-            <w:right w:w="108" w:type="dxa"/>
-          </w:tcMar>
-          <w:vAlign w:val="center"/>
-        </w:tcPr>
-        <w:p>
-          <w:pPr>
-            <w:widowControl w:val="0"/>
-            <w:pBdr>
-              <w:top w:val="nil"/>
-              <w:left w:val="nil"/>
-              <w:bottom w:val="nil"/>
-              <w:right w:val="nil"/>
-              <w:between w:val="nil"/>
-            </w:pBdr>
-            <w:spacing w:line="276" w:lineRule="auto"/>
-            <w:rPr>
-              <w:color w:val="000000"/>
-            </w:rPr>
-          </w:pPr>
-        </w:p>
-      </w:tc>
-      <w:tc>
-        <w:tcPr>
-          <w:tcW w:w="8205" w:type="dxa"/>
-          <w:vMerge/>
-          <w:tcBorders>
-            <w:top w:val="single" w:sz="4" w:space="0" w:color="000000"/>
-            <w:left w:val="single" w:sz="4" w:space="0" w:color="000000"/>
-            <w:bottom w:val="single" w:sz="4" w:space="0" w:color="000000"/>
-            <w:right w:val="single" w:sz="4" w:space="0" w:color="000000"/>
-          </w:tcBorders>
-          <w:tcMar>
-            <w:top w:w="0" w:type="dxa"/>
-            <w:left w:w="108" w:type="dxa"/>
-            <w:bottom w:w="0" w:type="dxa"/>
-            <w:right w:w="108" w:type="dxa"/>
-          </w:tcMar>
-          <w:vAlign w:val="center"/>
-        </w:tcPr>
-        <w:p>
-          <w:pPr>
-            <w:widowControl w:val="0"/>
-            <w:pBdr>
-              <w:top w:val="nil"/>
-              <w:left w:val="nil"/>
-              <w:bottom w:val="nil"/>
-              <w:right w:val="nil"/>
-              <w:between w:val="nil"/>
-            </w:pBdr>
-            <w:spacing w:line="276" w:lineRule="auto"/>
-            <w:rPr>
-              <w:color w:val="000000"/>
-            </w:rPr>
-          </w:pPr>
-        </w:p>
-      </w:tc>
-      <w:tc>
-        <w:tcPr>
-          <w:tcW w:w="1439" w:type="dxa"/>
-          <w:vMerge/>
-          <w:tcBorders>
-            <w:top w:val="single" w:sz="4" w:space="0" w:color="000000"/>
-            <w:left w:val="single" w:sz="4" w:space="0" w:color="000000"/>
-            <w:bottom w:val="single" w:sz="4" w:space="0" w:color="000000"/>
-            <w:right w:val="single" w:sz="4" w:space="0" w:color="000000"/>
-          </w:tcBorders>
-          <w:tcMar>
-            <w:top w:w="0" w:type="dxa"/>
-            <w:left w:w="108" w:type="dxa"/>
-            <w:bottom w:w="0" w:type="dxa"/>
-            <w:right w:w="108" w:type="dxa"/>
-          </w:tcMar>
-          <w:vAlign w:val="center"/>
-        </w:tcPr>
-        <w:p>
-          <w:pPr>
-            <w:widowControl w:val="0"/>
-            <w:pBdr>
-              <w:top w:val="nil"/>
-              <w:left w:val="nil"/>
-              <w:bottom w:val="nil"/>
-              <w:right w:val="nil"/>
-              <w:between w:val="nil"/>
-            </w:pBdr>
-            <w:spacing w:line="276" w:lineRule="auto"/>
-            <w:rPr>
-              <w:color w:val="000000"/>
-            </w:rPr>
-          </w:pPr>
-        </w:p>
-      </w:tc>
-    </w:tr>
-  </w:tbl>
   <w:p>
     <w:pPr>
       <w:pBdr>
@@ -3236,6 +3268,50 @@
       <w:contextualSpacing/>
     </w:pPr>
   </w:style>
+  <w:style w:type="paragraph" w:styleId="Header">
+    <w:name w:val="header"/>
+    <w:basedOn w:val="Normal"/>
+    <w:link w:val="HeaderChar"/>
+    <w:uiPriority w:val="99"/>
+    <w:unhideWhenUsed/>
+    <w:rsid w:val="00113FBB"/>
+    <w:pPr>
+      <w:tabs>
+        <w:tab w:val="center" w:pos="4680"/>
+        <w:tab w:val="right" w:pos="9360"/>
+      </w:tabs>
+      <w:spacing w:after="0" w:line="240" w:lineRule="auto"/>
+    </w:pPr>
+  </w:style>
+  <w:style w:type="character" w:customStyle="1" w:styleId="HeaderChar">
+    <w:name w:val="Header Char"/>
+    <w:basedOn w:val="DefaultParagraphFont"/>
+    <w:link w:val="Header"/>
+    <w:uiPriority w:val="99"/>
+    <w:rsid w:val="00113FBB"/>
+  </w:style>
+  <w:style w:type="paragraph" w:styleId="Footer">
+    <w:name w:val="footer"/>
+    <w:basedOn w:val="Normal"/>
+    <w:link w:val="FooterChar"/>
+    <w:uiPriority w:val="99"/>
+    <w:unhideWhenUsed/>
+    <w:rsid w:val="00113FBB"/>
+    <w:pPr>
+      <w:tabs>
+        <w:tab w:val="center" w:pos="4680"/>
+        <w:tab w:val="right" w:pos="9360"/>
+      </w:tabs>
+      <w:spacing w:after="0" w:line="240" w:lineRule="auto"/>
+    </w:pPr>
+  </w:style>
+  <w:style w:type="character" w:customStyle="1" w:styleId="FooterChar">
+    <w:name w:val="Footer Char"/>
+    <w:basedOn w:val="DefaultParagraphFont"/>
+    <w:link w:val="Footer"/>
+    <w:uiPriority w:val="99"/>
+    <w:rsid w:val="00113FBB"/>
+  </w:style>
 </w:styles>
 </file>
 

</xml_diff>

<commit_message>
fixed some bugs - deployed to domain
</commit_message>
<xml_diff>
--- a/static/forms/1-TOPIC-DEFENSE-PANEL-INVITATION.docx
+++ b/static/forms/1-TOPIC-DEFENSE-PANEL-INVITATION.docx
@@ -4,67 +4,27 @@
   <w:body>
     <w:tbl>
       <w:tblPr>
-        <w:tblStyle w:val="a0"/>
-        <w:tblW w:w="10943" w:type="dxa"/>
-        <w:tblBorders>
-          <w:top w:val="single" w:sz="4" w:space="0" w:color="000000"/>
-          <w:left w:val="single" w:sz="4" w:space="0" w:color="000000"/>
-          <w:bottom w:val="single" w:sz="4" w:space="0" w:color="000000"/>
-          <w:right w:val="single" w:sz="4" w:space="0" w:color="000000"/>
-          <w:insideH w:val="single" w:sz="4" w:space="0" w:color="000000"/>
-          <w:insideV w:val="single" w:sz="4" w:space="0" w:color="000000"/>
-        </w:tblBorders>
-        <w:tblLayout w:type="fixed"/>
-        <w:tblLook w:val="0000" w:firstRow="0" w:lastRow="0" w:firstColumn="0" w:lastColumn="0" w:noHBand="0" w:noVBand="0"/>
+        <w:tblStyle w:val="TableGrid"/>
+        <w:tblW w:w="11052" w:type="dxa"/>
+        <w:tblLook w:val="04A0" w:firstRow="1" w:lastRow="0" w:firstColumn="1" w:lastColumn="0" w:noHBand="0" w:noVBand="1"/>
       </w:tblPr>
       <w:tblGrid>
-        <w:gridCol w:w="2188"/>
-        <w:gridCol w:w="6990"/>
-        <w:gridCol w:w="1765"/>
+        <w:gridCol w:w="1696"/>
+        <w:gridCol w:w="7938"/>
+        <w:gridCol w:w="1418"/>
       </w:tblGrid>
       <w:tr>
         <w:trPr>
-          <w:cantSplit/>
-          <w:trHeight w:val="291"/>
+          <w:trHeight w:val="908"/>
         </w:trPr>
         <w:tc>
           <w:tcPr>
-            <w:tcW w:w="2188" w:type="dxa"/>
-            <w:vMerge w:val="restart"/>
-            <w:tcBorders>
-              <w:top w:val="single" w:sz="4" w:space="0" w:color="000000"/>
-              <w:left w:val="single" w:sz="4" w:space="0" w:color="000000"/>
-              <w:bottom w:val="single" w:sz="4" w:space="0" w:color="000000"/>
-              <w:right w:val="single" w:sz="4" w:space="0" w:color="000000"/>
-            </w:tcBorders>
-            <w:tcMar>
-              <w:top w:w="0" w:type="dxa"/>
-              <w:left w:w="108" w:type="dxa"/>
-              <w:bottom w:w="0" w:type="dxa"/>
-              <w:right w:w="108" w:type="dxa"/>
-            </w:tcMar>
-            <w:vAlign w:val="center"/>
-          </w:tcPr>
-          <w:p>
-            <w:pPr>
-              <w:pBdr>
-                <w:top w:val="nil"/>
-                <w:left w:val="nil"/>
-                <w:bottom w:val="nil"/>
-                <w:right w:val="nil"/>
-                <w:between w:val="nil"/>
-              </w:pBdr>
-              <w:jc w:val="center"/>
-              <w:rPr>
-                <w:color w:val="000000"/>
-              </w:rPr>
-            </w:pPr>
-            <w:r>
-              <w:rPr>
-                <w:color w:val="000000"/>
-              </w:rPr>
-              <w:t xml:space="preserve"> </w:t>
-            </w:r>
+            <w:tcW w:w="1696" w:type="dxa"/>
+          </w:tcPr>
+          <w:p>
+            <w:pPr>
+              <w:jc w:val="center"/>
+            </w:pPr>
             <w:r>
               <w:rPr>
                 <w:rFonts w:ascii="Century Gothic" w:eastAsia="Century Gothic" w:hAnsi="Century Gothic" w:cs="Century Gothic"/>
@@ -72,9 +32,33 @@
                 <w:color w:val="000000"/>
               </w:rPr>
               <w:drawing>
-                <wp:inline distT="0" distB="0" distL="0" distR="0" wp14:anchorId="7C7C9AD3" wp14:editId="534C9BDE">
+                <wp:anchor distT="0" distB="0" distL="114300" distR="114300" simplePos="0" relativeHeight="251658240" behindDoc="0" locked="0" layoutInCell="1" allowOverlap="1" wp14:anchorId="71102EDC" wp14:editId="0DE81E46">
+                  <wp:simplePos x="0" y="0"/>
+                  <wp:positionH relativeFrom="column">
+                    <wp:posOffset>71120</wp:posOffset>
+                  </wp:positionH>
+                  <wp:positionV relativeFrom="paragraph">
+                    <wp:posOffset>122555</wp:posOffset>
+                  </wp:positionV>
                   <wp:extent cx="731520" cy="731520"/>
                   <wp:effectExtent l="0" t="0" r="0" b="0"/>
+                  <wp:wrapThrough wrapText="bothSides">
+                    <wp:wrapPolygon edited="0">
+                      <wp:start x="8438" y="0"/>
+                      <wp:lineTo x="0" y="563"/>
+                      <wp:lineTo x="0" y="14625"/>
+                      <wp:lineTo x="1125" y="18000"/>
+                      <wp:lineTo x="5063" y="20813"/>
+                      <wp:lineTo x="5625" y="20813"/>
+                      <wp:lineTo x="15188" y="20813"/>
+                      <wp:lineTo x="15750" y="20813"/>
+                      <wp:lineTo x="19688" y="18000"/>
+                      <wp:lineTo x="20813" y="14625"/>
+                      <wp:lineTo x="20813" y="4500"/>
+                      <wp:lineTo x="15188" y="0"/>
+                      <wp:lineTo x="8438" y="0"/>
+                    </wp:wrapPolygon>
+                  </wp:wrapThrough>
                   <wp:docPr id="2" name="image1.png" descr="Macintosh HD:Users:test:Documents:Bachelor of Technology:BT Programs:Logos:Technological_University_of_the_Philippines_Seal.svg.png"/>
                   <wp:cNvGraphicFramePr/>
                   <a:graphic xmlns:a="http://schemas.openxmlformats.org/drawingml/2006/main">
@@ -85,7 +69,13 @@
                           <pic:cNvPicPr preferRelativeResize="0"/>
                         </pic:nvPicPr>
                         <pic:blipFill>
-                          <a:blip r:embed="rId8"/>
+                          <a:blip r:embed="rId8" cstate="print">
+                            <a:extLst>
+                              <a:ext uri="{28A0092B-C50C-407E-A947-70E740481C1C}">
+                                <a14:useLocalDpi xmlns:a14="http://schemas.microsoft.com/office/drawing/2010/main" val="0"/>
+                              </a:ext>
+                            </a:extLst>
+                          </a:blip>
                           <a:srcRect/>
                           <a:stretch>
                             <a:fillRect/>
@@ -104,29 +94,21 @@
                       </pic:pic>
                     </a:graphicData>
                   </a:graphic>
-                </wp:inline>
+                  <wp14:sizeRelH relativeFrom="page">
+                    <wp14:pctWidth>0</wp14:pctWidth>
+                  </wp14:sizeRelH>
+                  <wp14:sizeRelV relativeFrom="page">
+                    <wp14:pctHeight>0</wp14:pctHeight>
+                  </wp14:sizeRelV>
+                </wp:anchor>
               </w:drawing>
             </w:r>
           </w:p>
         </w:tc>
         <w:tc>
           <w:tcPr>
-            <w:tcW w:w="8755" w:type="dxa"/>
+            <w:tcW w:w="9356" w:type="dxa"/>
             <w:gridSpan w:val="2"/>
-            <w:vMerge w:val="restart"/>
-            <w:tcBorders>
-              <w:top w:val="single" w:sz="4" w:space="0" w:color="000000"/>
-              <w:left w:val="single" w:sz="4" w:space="0" w:color="000000"/>
-              <w:bottom w:val="single" w:sz="4" w:space="0" w:color="000000"/>
-              <w:right w:val="single" w:sz="4" w:space="0" w:color="000000"/>
-            </w:tcBorders>
-            <w:tcMar>
-              <w:top w:w="0" w:type="dxa"/>
-              <w:left w:w="108" w:type="dxa"/>
-              <w:bottom w:w="0" w:type="dxa"/>
-              <w:right w:w="108" w:type="dxa"/>
-            </w:tcMar>
-            <w:vAlign w:val="center"/>
           </w:tcPr>
           <w:p>
             <w:pPr>
@@ -145,25 +127,6 @@
                 <w:szCs w:val="20"/>
               </w:rPr>
             </w:pPr>
-            <w:r>
-              <w:rPr>
-                <w:b/>
-                <w:color w:val="000000"/>
-                <w:sz w:val="20"/>
-                <w:szCs w:val="20"/>
-              </w:rPr>
-              <w:t>TECHNOLOGICAL UNIVERSITY OF THE PHILIPPINES</w:t>
-            </w:r>
-            <w:r>
-              <w:rPr>
-                <w:b/>
-                <w:color w:val="000000"/>
-                <w:sz w:val="20"/>
-                <w:szCs w:val="20"/>
-              </w:rPr>
-              <w:br/>
-              <w:t>CAVITE CAMPUS</w:t>
-            </w:r>
           </w:p>
           <w:p>
             <w:pPr>
@@ -176,54 +139,30 @@
               </w:pBdr>
               <w:jc w:val="center"/>
               <w:rPr>
+                <w:b/>
                 <w:color w:val="000000"/>
-                <w:sz w:val="18"/>
-                <w:szCs w:val="18"/>
-              </w:rPr>
-            </w:pPr>
-            <w:r>
-              <w:rPr>
+                <w:sz w:val="20"/>
+                <w:szCs w:val="20"/>
+              </w:rPr>
+            </w:pPr>
+            <w:r>
+              <w:rPr>
+                <w:b/>
                 <w:color w:val="000000"/>
-                <w:sz w:val="18"/>
-                <w:szCs w:val="18"/>
-              </w:rPr>
-              <w:t xml:space="preserve">Carlos Q. Trinidad Avenue, </w:t>
-            </w:r>
-            <w:proofErr w:type="spellStart"/>
-            <w:r>
-              <w:rPr>
+                <w:sz w:val="20"/>
+                <w:szCs w:val="20"/>
+              </w:rPr>
+              <w:t>TECHNOLOGICAL UNIVERSITY OF THE PHILIPPINES</w:t>
+            </w:r>
+            <w:r>
+              <w:rPr>
+                <w:b/>
                 <w:color w:val="000000"/>
-                <w:sz w:val="18"/>
-                <w:szCs w:val="18"/>
-              </w:rPr>
-              <w:t>Salawag</w:t>
-            </w:r>
-            <w:proofErr w:type="spellEnd"/>
-            <w:r>
-              <w:rPr>
-                <w:color w:val="000000"/>
-                <w:sz w:val="18"/>
-                <w:szCs w:val="18"/>
-              </w:rPr>
-              <w:t xml:space="preserve">, </w:t>
-            </w:r>
-            <w:proofErr w:type="spellStart"/>
-            <w:r>
-              <w:rPr>
-                <w:color w:val="000000"/>
-                <w:sz w:val="18"/>
-                <w:szCs w:val="18"/>
-              </w:rPr>
-              <w:t>Dasmariñas</w:t>
-            </w:r>
-            <w:proofErr w:type="spellEnd"/>
-            <w:r>
-              <w:rPr>
-                <w:color w:val="000000"/>
-                <w:sz w:val="18"/>
-                <w:szCs w:val="18"/>
-              </w:rPr>
-              <w:t xml:space="preserve"> City, Cavite, Philippines</w:t>
+                <w:sz w:val="20"/>
+                <w:szCs w:val="20"/>
+              </w:rPr>
+              <w:br/>
+              <w:t>CAVITE CAMPUS</w:t>
             </w:r>
           </w:p>
           <w:p>
@@ -248,7 +187,7 @@
                 <w:sz w:val="18"/>
                 <w:szCs w:val="18"/>
               </w:rPr>
-              <w:t>Telefax: (046) 416-4920</w:t>
+              <w:t>Carlos Q. Trinidad Avenue, Salawag, Dasmariñas City, Cavite, Philippines</w:t>
             </w:r>
           </w:p>
           <w:p>
@@ -263,8 +202,8 @@
               <w:jc w:val="center"/>
               <w:rPr>
                 <w:color w:val="000000"/>
-                <w:sz w:val="20"/>
-                <w:szCs w:val="20"/>
+                <w:sz w:val="18"/>
+                <w:szCs w:val="18"/>
               </w:rPr>
             </w:pPr>
             <w:r>
@@ -273,392 +212,83 @@
                 <w:sz w:val="18"/>
                 <w:szCs w:val="18"/>
               </w:rPr>
-              <w:t xml:space="preserve">Email: cavite@tup.edu.ph </w:t>
-            </w:r>
-            <w:proofErr w:type="gramStart"/>
+              <w:t>Telefax: (046) 416-4920</w:t>
+            </w:r>
+          </w:p>
+          <w:p>
+            <w:pPr>
+              <w:jc w:val="center"/>
+            </w:pPr>
             <w:r>
               <w:rPr>
                 <w:color w:val="000000"/>
                 <w:sz w:val="18"/>
                 <w:szCs w:val="18"/>
               </w:rPr>
-              <w:t>│  Website</w:t>
-            </w:r>
-            <w:proofErr w:type="gramEnd"/>
-            <w:r>
-              <w:rPr>
-                <w:color w:val="000000"/>
-                <w:sz w:val="18"/>
-                <w:szCs w:val="18"/>
-              </w:rPr>
-              <w:t>: www.tup.edu.ph</w:t>
-            </w:r>
+              <w:t xml:space="preserve">Email: cavite@tup.edu.ph │  Website: </w:t>
+            </w:r>
+            <w:hyperlink r:id="rId9" w:history="1">
+              <w:r>
+                <w:rPr>
+                  <w:rStyle w:val="Hyperlink"/>
+                  <w:sz w:val="18"/>
+                  <w:szCs w:val="18"/>
+                </w:rPr>
+                <w:t>www.tup.edu.ph</w:t>
+              </w:r>
+            </w:hyperlink>
           </w:p>
         </w:tc>
       </w:tr>
       <w:tr>
         <w:trPr>
-          <w:cantSplit/>
-          <w:trHeight w:val="304"/>
+          <w:trHeight w:val="292"/>
         </w:trPr>
         <w:tc>
           <w:tcPr>
-            <w:tcW w:w="2188" w:type="dxa"/>
-            <w:vMerge/>
-            <w:tcBorders>
-              <w:top w:val="single" w:sz="4" w:space="0" w:color="000000"/>
-              <w:left w:val="single" w:sz="4" w:space="0" w:color="000000"/>
-              <w:bottom w:val="single" w:sz="4" w:space="0" w:color="000000"/>
-              <w:right w:val="single" w:sz="4" w:space="0" w:color="000000"/>
-            </w:tcBorders>
-            <w:tcMar>
-              <w:top w:w="0" w:type="dxa"/>
-              <w:left w:w="108" w:type="dxa"/>
-              <w:bottom w:w="0" w:type="dxa"/>
-              <w:right w:w="108" w:type="dxa"/>
-            </w:tcMar>
-            <w:vAlign w:val="center"/>
-          </w:tcPr>
-          <w:p>
-            <w:pPr>
-              <w:widowControl w:val="0"/>
-              <w:pBdr>
-                <w:top w:val="nil"/>
-                <w:left w:val="nil"/>
-                <w:bottom w:val="nil"/>
-                <w:right w:val="nil"/>
-                <w:between w:val="nil"/>
-              </w:pBdr>
-              <w:spacing w:line="276" w:lineRule="auto"/>
-              <w:rPr>
-                <w:color w:val="000000"/>
-                <w:sz w:val="20"/>
-                <w:szCs w:val="20"/>
-              </w:rPr>
-            </w:pPr>
-          </w:p>
-        </w:tc>
-        <w:tc>
-          <w:tcPr>
-            <w:tcW w:w="8755" w:type="dxa"/>
-            <w:gridSpan w:val="2"/>
-            <w:vMerge/>
-            <w:tcBorders>
-              <w:top w:val="single" w:sz="4" w:space="0" w:color="000000"/>
-              <w:left w:val="single" w:sz="4" w:space="0" w:color="000000"/>
-              <w:bottom w:val="single" w:sz="4" w:space="0" w:color="000000"/>
-              <w:right w:val="single" w:sz="4" w:space="0" w:color="000000"/>
-            </w:tcBorders>
-            <w:tcMar>
-              <w:top w:w="0" w:type="dxa"/>
-              <w:left w:w="108" w:type="dxa"/>
-              <w:bottom w:w="0" w:type="dxa"/>
-              <w:right w:w="108" w:type="dxa"/>
-            </w:tcMar>
-            <w:vAlign w:val="center"/>
-          </w:tcPr>
-          <w:p>
-            <w:pPr>
-              <w:widowControl w:val="0"/>
-              <w:pBdr>
-                <w:top w:val="nil"/>
-                <w:left w:val="nil"/>
-                <w:bottom w:val="nil"/>
-                <w:right w:val="nil"/>
-                <w:between w:val="nil"/>
-              </w:pBdr>
-              <w:spacing w:line="276" w:lineRule="auto"/>
-              <w:rPr>
-                <w:color w:val="000000"/>
-                <w:sz w:val="20"/>
-                <w:szCs w:val="20"/>
-              </w:rPr>
-            </w:pPr>
-          </w:p>
-        </w:tc>
-      </w:tr>
-      <w:tr>
-        <w:trPr>
-          <w:cantSplit/>
-          <w:trHeight w:val="304"/>
-        </w:trPr>
-        <w:tc>
-          <w:tcPr>
-            <w:tcW w:w="2188" w:type="dxa"/>
-            <w:vMerge/>
-            <w:tcBorders>
-              <w:top w:val="single" w:sz="4" w:space="0" w:color="000000"/>
-              <w:left w:val="single" w:sz="4" w:space="0" w:color="000000"/>
-              <w:bottom w:val="single" w:sz="4" w:space="0" w:color="000000"/>
-              <w:right w:val="single" w:sz="4" w:space="0" w:color="000000"/>
-            </w:tcBorders>
-            <w:tcMar>
-              <w:top w:w="0" w:type="dxa"/>
-              <w:left w:w="108" w:type="dxa"/>
-              <w:bottom w:w="0" w:type="dxa"/>
-              <w:right w:w="108" w:type="dxa"/>
-            </w:tcMar>
-            <w:vAlign w:val="center"/>
-          </w:tcPr>
-          <w:p>
-            <w:pPr>
-              <w:widowControl w:val="0"/>
-              <w:pBdr>
-                <w:top w:val="nil"/>
-                <w:left w:val="nil"/>
-                <w:bottom w:val="nil"/>
-                <w:right w:val="nil"/>
-                <w:between w:val="nil"/>
-              </w:pBdr>
-              <w:spacing w:line="276" w:lineRule="auto"/>
-              <w:rPr>
-                <w:color w:val="000000"/>
-                <w:sz w:val="20"/>
-                <w:szCs w:val="20"/>
-              </w:rPr>
-            </w:pPr>
-          </w:p>
-        </w:tc>
-        <w:tc>
-          <w:tcPr>
-            <w:tcW w:w="8755" w:type="dxa"/>
-            <w:gridSpan w:val="2"/>
-            <w:vMerge/>
-            <w:tcBorders>
-              <w:top w:val="single" w:sz="4" w:space="0" w:color="000000"/>
-              <w:left w:val="single" w:sz="4" w:space="0" w:color="000000"/>
-              <w:bottom w:val="single" w:sz="4" w:space="0" w:color="000000"/>
-              <w:right w:val="single" w:sz="4" w:space="0" w:color="000000"/>
-            </w:tcBorders>
-            <w:tcMar>
-              <w:top w:w="0" w:type="dxa"/>
-              <w:left w:w="108" w:type="dxa"/>
-              <w:bottom w:w="0" w:type="dxa"/>
-              <w:right w:w="108" w:type="dxa"/>
-            </w:tcMar>
-            <w:vAlign w:val="center"/>
-          </w:tcPr>
-          <w:p>
-            <w:pPr>
-              <w:widowControl w:val="0"/>
-              <w:pBdr>
-                <w:top w:val="nil"/>
-                <w:left w:val="nil"/>
-                <w:bottom w:val="nil"/>
-                <w:right w:val="nil"/>
-                <w:between w:val="nil"/>
-              </w:pBdr>
-              <w:spacing w:line="276" w:lineRule="auto"/>
-              <w:rPr>
-                <w:color w:val="000000"/>
-                <w:sz w:val="20"/>
-                <w:szCs w:val="20"/>
-              </w:rPr>
-            </w:pPr>
-          </w:p>
-        </w:tc>
-      </w:tr>
-      <w:tr>
-        <w:trPr>
-          <w:cantSplit/>
-          <w:trHeight w:val="304"/>
-        </w:trPr>
-        <w:tc>
-          <w:tcPr>
-            <w:tcW w:w="2188" w:type="dxa"/>
-            <w:vMerge/>
-            <w:tcBorders>
-              <w:top w:val="single" w:sz="4" w:space="0" w:color="000000"/>
-              <w:left w:val="single" w:sz="4" w:space="0" w:color="000000"/>
-              <w:bottom w:val="single" w:sz="4" w:space="0" w:color="000000"/>
-              <w:right w:val="single" w:sz="4" w:space="0" w:color="000000"/>
-            </w:tcBorders>
-            <w:tcMar>
-              <w:top w:w="0" w:type="dxa"/>
-              <w:left w:w="108" w:type="dxa"/>
-              <w:bottom w:w="0" w:type="dxa"/>
-              <w:right w:w="108" w:type="dxa"/>
-            </w:tcMar>
-            <w:vAlign w:val="center"/>
-          </w:tcPr>
-          <w:p>
-            <w:pPr>
-              <w:widowControl w:val="0"/>
-              <w:pBdr>
-                <w:top w:val="nil"/>
-                <w:left w:val="nil"/>
-                <w:bottom w:val="nil"/>
-                <w:right w:val="nil"/>
-                <w:between w:val="nil"/>
-              </w:pBdr>
-              <w:spacing w:line="276" w:lineRule="auto"/>
-              <w:rPr>
-                <w:color w:val="000000"/>
-                <w:sz w:val="20"/>
-                <w:szCs w:val="20"/>
-              </w:rPr>
-            </w:pPr>
-          </w:p>
-        </w:tc>
-        <w:tc>
-          <w:tcPr>
-            <w:tcW w:w="8755" w:type="dxa"/>
-            <w:gridSpan w:val="2"/>
-            <w:vMerge/>
-            <w:tcBorders>
-              <w:top w:val="single" w:sz="4" w:space="0" w:color="000000"/>
-              <w:left w:val="single" w:sz="4" w:space="0" w:color="000000"/>
-              <w:bottom w:val="single" w:sz="4" w:space="0" w:color="000000"/>
-              <w:right w:val="single" w:sz="4" w:space="0" w:color="000000"/>
-            </w:tcBorders>
-            <w:tcMar>
-              <w:top w:w="0" w:type="dxa"/>
-              <w:left w:w="108" w:type="dxa"/>
-              <w:bottom w:w="0" w:type="dxa"/>
-              <w:right w:w="108" w:type="dxa"/>
-            </w:tcMar>
-            <w:vAlign w:val="center"/>
-          </w:tcPr>
-          <w:p>
-            <w:pPr>
-              <w:widowControl w:val="0"/>
-              <w:pBdr>
-                <w:top w:val="nil"/>
-                <w:left w:val="nil"/>
-                <w:bottom w:val="nil"/>
-                <w:right w:val="nil"/>
-                <w:between w:val="nil"/>
-              </w:pBdr>
-              <w:spacing w:line="276" w:lineRule="auto"/>
-              <w:rPr>
-                <w:color w:val="000000"/>
-                <w:sz w:val="20"/>
-                <w:szCs w:val="20"/>
-              </w:rPr>
-            </w:pPr>
-          </w:p>
-        </w:tc>
-      </w:tr>
-      <w:tr>
-        <w:trPr>
-          <w:cantSplit/>
-          <w:trHeight w:val="291"/>
-        </w:trPr>
-        <w:tc>
-          <w:tcPr>
-            <w:tcW w:w="2188" w:type="dxa"/>
-            <w:vMerge w:val="restart"/>
-            <w:tcBorders>
-              <w:top w:val="single" w:sz="4" w:space="0" w:color="000000"/>
-              <w:left w:val="single" w:sz="4" w:space="0" w:color="000000"/>
-              <w:bottom w:val="single" w:sz="4" w:space="0" w:color="000000"/>
-              <w:right w:val="single" w:sz="4" w:space="0" w:color="000000"/>
-            </w:tcBorders>
-            <w:tcMar>
-              <w:top w:w="0" w:type="dxa"/>
-              <w:left w:w="108" w:type="dxa"/>
-              <w:bottom w:w="0" w:type="dxa"/>
-              <w:right w:w="108" w:type="dxa"/>
-            </w:tcMar>
-            <w:vAlign w:val="center"/>
-          </w:tcPr>
-          <w:p>
-            <w:pPr>
-              <w:pBdr>
-                <w:top w:val="nil"/>
-                <w:left w:val="nil"/>
-                <w:bottom w:val="nil"/>
-                <w:right w:val="nil"/>
-                <w:between w:val="nil"/>
-              </w:pBdr>
-              <w:jc w:val="center"/>
+            <w:tcW w:w="1696" w:type="dxa"/>
+          </w:tcPr>
+          <w:p>
+            <w:pPr>
+              <w:jc w:val="center"/>
+            </w:pPr>
+            <w:r>
               <w:rPr>
                 <w:b/>
                 <w:color w:val="000000"/>
               </w:rPr>
+              <w:t>DIT</w:t>
+            </w:r>
+          </w:p>
+        </w:tc>
+        <w:tc>
+          <w:tcPr>
+            <w:tcW w:w="7938" w:type="dxa"/>
+          </w:tcPr>
+          <w:p>
+            <w:pPr>
+              <w:jc w:val="center"/>
             </w:pPr>
             <w:r>
               <w:rPr>
                 <w:b/>
                 <w:color w:val="000000"/>
               </w:rPr>
-              <w:t>DIT</w:t>
-            </w:r>
-          </w:p>
-        </w:tc>
-        <w:tc>
-          <w:tcPr>
-            <w:tcW w:w="6990" w:type="dxa"/>
-            <w:vMerge w:val="restart"/>
-            <w:tcBorders>
-              <w:top w:val="single" w:sz="4" w:space="0" w:color="000000"/>
-              <w:left w:val="single" w:sz="4" w:space="0" w:color="000000"/>
-              <w:bottom w:val="single" w:sz="4" w:space="0" w:color="000000"/>
-              <w:right w:val="single" w:sz="4" w:space="0" w:color="000000"/>
-            </w:tcBorders>
-            <w:tcMar>
-              <w:top w:w="0" w:type="dxa"/>
-              <w:left w:w="108" w:type="dxa"/>
-              <w:bottom w:w="0" w:type="dxa"/>
-              <w:right w:w="108" w:type="dxa"/>
-            </w:tcMar>
-            <w:vAlign w:val="center"/>
-          </w:tcPr>
-          <w:p>
-            <w:pPr>
-              <w:pBdr>
-                <w:top w:val="nil"/>
-                <w:left w:val="nil"/>
-                <w:bottom w:val="nil"/>
-                <w:right w:val="nil"/>
-                <w:between w:val="nil"/>
-              </w:pBdr>
-              <w:jc w:val="center"/>
-              <w:rPr>
-                <w:b/>
-                <w:color w:val="000000"/>
-              </w:rPr>
-            </w:pPr>
-            <w:r>
-              <w:rPr>
-                <w:b/>
-                <w:color w:val="000000"/>
-              </w:rPr>
               <w:t>PANEL INVITATION TOPIC DEFENSE</w:t>
             </w:r>
           </w:p>
         </w:tc>
         <w:tc>
           <w:tcPr>
-            <w:tcW w:w="1765" w:type="dxa"/>
-            <w:vMerge w:val="restart"/>
-            <w:tcBorders>
-              <w:top w:val="single" w:sz="4" w:space="0" w:color="000000"/>
-              <w:left w:val="single" w:sz="4" w:space="0" w:color="000000"/>
-              <w:bottom w:val="single" w:sz="4" w:space="0" w:color="000000"/>
-              <w:right w:val="single" w:sz="4" w:space="0" w:color="000000"/>
-            </w:tcBorders>
-            <w:tcMar>
-              <w:top w:w="0" w:type="dxa"/>
-              <w:left w:w="108" w:type="dxa"/>
-              <w:bottom w:w="0" w:type="dxa"/>
-              <w:right w:w="108" w:type="dxa"/>
-            </w:tcMar>
-            <w:vAlign w:val="center"/>
-          </w:tcPr>
-          <w:p>
-            <w:pPr>
-              <w:pBdr>
-                <w:top w:val="nil"/>
-                <w:left w:val="nil"/>
-                <w:bottom w:val="nil"/>
-                <w:right w:val="nil"/>
-                <w:between w:val="nil"/>
-              </w:pBdr>
-              <w:jc w:val="center"/>
-              <w:rPr>
-                <w:color w:val="000000"/>
-              </w:rPr>
+            <w:tcW w:w="1418" w:type="dxa"/>
+          </w:tcPr>
+          <w:p>
+            <w:pPr>
+              <w:tabs>
+                <w:tab w:val="left" w:pos="255"/>
+                <w:tab w:val="center" w:pos="601"/>
+              </w:tabs>
+              <w:jc w:val="center"/>
             </w:pPr>
             <w:r>
               <w:rPr>
@@ -758,117 +388,6 @@
               </w:rPr>
               <w:fldChar w:fldCharType="end"/>
             </w:r>
-          </w:p>
-        </w:tc>
-      </w:tr>
-      <w:tr>
-        <w:trPr>
-          <w:cantSplit/>
-          <w:trHeight w:val="335"/>
-        </w:trPr>
-        <w:tc>
-          <w:tcPr>
-            <w:tcW w:w="2188" w:type="dxa"/>
-            <w:vMerge/>
-            <w:tcBorders>
-              <w:top w:val="single" w:sz="4" w:space="0" w:color="000000"/>
-              <w:left w:val="single" w:sz="4" w:space="0" w:color="000000"/>
-              <w:bottom w:val="single" w:sz="4" w:space="0" w:color="000000"/>
-              <w:right w:val="single" w:sz="4" w:space="0" w:color="000000"/>
-            </w:tcBorders>
-            <w:tcMar>
-              <w:top w:w="0" w:type="dxa"/>
-              <w:left w:w="108" w:type="dxa"/>
-              <w:bottom w:w="0" w:type="dxa"/>
-              <w:right w:w="108" w:type="dxa"/>
-            </w:tcMar>
-            <w:vAlign w:val="center"/>
-          </w:tcPr>
-          <w:p>
-            <w:pPr>
-              <w:widowControl w:val="0"/>
-              <w:pBdr>
-                <w:top w:val="nil"/>
-                <w:left w:val="nil"/>
-                <w:bottom w:val="nil"/>
-                <w:right w:val="nil"/>
-                <w:between w:val="nil"/>
-              </w:pBdr>
-              <w:spacing w:line="276" w:lineRule="auto"/>
-              <w:rPr>
-                <w:color w:val="000000"/>
-              </w:rPr>
-            </w:pPr>
-          </w:p>
-        </w:tc>
-        <w:tc>
-          <w:tcPr>
-            <w:tcW w:w="6990" w:type="dxa"/>
-            <w:vMerge/>
-            <w:tcBorders>
-              <w:top w:val="single" w:sz="4" w:space="0" w:color="000000"/>
-              <w:left w:val="single" w:sz="4" w:space="0" w:color="000000"/>
-              <w:bottom w:val="single" w:sz="4" w:space="0" w:color="000000"/>
-              <w:right w:val="single" w:sz="4" w:space="0" w:color="000000"/>
-            </w:tcBorders>
-            <w:tcMar>
-              <w:top w:w="0" w:type="dxa"/>
-              <w:left w:w="108" w:type="dxa"/>
-              <w:bottom w:w="0" w:type="dxa"/>
-              <w:right w:w="108" w:type="dxa"/>
-            </w:tcMar>
-            <w:vAlign w:val="center"/>
-          </w:tcPr>
-          <w:p>
-            <w:pPr>
-              <w:widowControl w:val="0"/>
-              <w:pBdr>
-                <w:top w:val="nil"/>
-                <w:left w:val="nil"/>
-                <w:bottom w:val="nil"/>
-                <w:right w:val="nil"/>
-                <w:between w:val="nil"/>
-              </w:pBdr>
-              <w:spacing w:line="276" w:lineRule="auto"/>
-              <w:rPr>
-                <w:color w:val="000000"/>
-              </w:rPr>
-            </w:pPr>
-          </w:p>
-        </w:tc>
-        <w:tc>
-          <w:tcPr>
-            <w:tcW w:w="1765" w:type="dxa"/>
-            <w:vMerge/>
-            <w:tcBorders>
-              <w:top w:val="single" w:sz="4" w:space="0" w:color="000000"/>
-              <w:left w:val="single" w:sz="4" w:space="0" w:color="000000"/>
-              <w:bottom w:val="single" w:sz="4" w:space="0" w:color="000000"/>
-              <w:right w:val="single" w:sz="4" w:space="0" w:color="000000"/>
-            </w:tcBorders>
-            <w:tcMar>
-              <w:top w:w="0" w:type="dxa"/>
-              <w:left w:w="108" w:type="dxa"/>
-              <w:bottom w:w="0" w:type="dxa"/>
-              <w:right w:w="108" w:type="dxa"/>
-            </w:tcMar>
-            <w:vAlign w:val="center"/>
-          </w:tcPr>
-          <w:p>
-            <w:pPr>
-              <w:widowControl w:val="0"/>
-              <w:pBdr>
-                <w:top w:val="nil"/>
-                <w:left w:val="nil"/>
-                <w:bottom w:val="nil"/>
-                <w:right w:val="nil"/>
-                <w:between w:val="nil"/>
-              </w:pBdr>
-              <w:spacing w:line="276" w:lineRule="auto"/>
-              <w:rPr>
-                <w:color w:val="000000"/>
-              </w:rPr>
-            </w:pPr>
           </w:p>
         </w:tc>
       </w:tr>
@@ -1709,39 +1228,33 @@
       <w:r>
         <w:t xml:space="preserve">In connection to this, the students are inviting you as one of panel members to their topic defense on </w:t>
       </w:r>
-      <w:proofErr w:type="spellStart"/>
       <w:r>
         <w:rPr>
           <w:u w:val="single"/>
         </w:rPr>
         <w:t>DefenseDay</w:t>
       </w:r>
-      <w:proofErr w:type="spellEnd"/>
       <w:r>
         <w:t xml:space="preserve"> at</w:t>
       </w:r>
       <w:r>
         <w:t xml:space="preserve"> </w:t>
       </w:r>
-      <w:proofErr w:type="spellStart"/>
       <w:r>
         <w:rPr>
           <w:u w:val="single"/>
         </w:rPr>
         <w:t>StartTime</w:t>
       </w:r>
-      <w:proofErr w:type="spellEnd"/>
       <w:r>
         <w:t xml:space="preserve"> - </w:t>
       </w:r>
-      <w:proofErr w:type="spellStart"/>
       <w:r>
         <w:rPr>
           <w:u w:val="single"/>
         </w:rPr>
         <w:t>EndTime</w:t>
       </w:r>
-      <w:proofErr w:type="spellEnd"/>
       <w:r>
         <w:t>.</w:t>
       </w:r>
@@ -1760,9 +1273,6 @@
         <w:spacing w:after="0" w:line="240" w:lineRule="auto"/>
         <w:jc w:val="both"/>
       </w:pPr>
-      <w:r>
-        <w:t>Please confirm below if you are willing to serve as one of the panel members.</w:t>
-      </w:r>
     </w:p>
     <w:tbl>
       <w:tblPr>
@@ -1861,24 +1371,15 @@
                 <w:sz w:val="14"/>
                 <w:szCs w:val="14"/>
               </w:rPr>
-              <w:t xml:space="preserve"> Signature </w:t>
-            </w:r>
-            <w:proofErr w:type="spellStart"/>
+              <w:t xml:space="preserve"> Signature Required</w:t>
+            </w:r>
             <w:r>
               <w:rPr>
                 <w:sz w:val="14"/>
                 <w:szCs w:val="14"/>
               </w:rPr>
-              <w:t>Required</w:t>
-            </w:r>
-            <w:r>
-              <w:rPr>
-                <w:sz w:val="14"/>
-                <w:szCs w:val="14"/>
-              </w:rPr>
               <w:t>H</w:t>
             </w:r>
-            <w:proofErr w:type="spellEnd"/>
           </w:p>
         </w:tc>
       </w:tr>
@@ -1888,9 +1389,6 @@
         <w:spacing w:after="0" w:line="240" w:lineRule="auto"/>
         <w:jc w:val="both"/>
       </w:pPr>
-      <w:r>
-        <w:t>Thank you.</w:t>
-      </w:r>
     </w:p>
     <w:p>
       <w:pPr>
@@ -1966,7 +1464,6 @@
           <w:szCs w:val="20"/>
         </w:rPr>
       </w:pPr>
-      <w:proofErr w:type="spellStart"/>
       <w:r>
         <w:rPr>
           <w:b/>
@@ -1976,7 +1473,6 @@
         </w:rPr>
         <w:t>DITHead</w:t>
       </w:r>
-      <w:proofErr w:type="spellEnd"/>
     </w:p>
     <w:p>
       <w:pPr>
@@ -2129,7 +1625,7 @@
     <w:tbl>
       <w:tblPr>
         <w:tblStyle w:val="TableGrid"/>
-        <w:tblpPr w:leftFromText="180" w:rightFromText="180" w:vertAnchor="text" w:horzAnchor="margin" w:tblpY="126"/>
+        <w:tblpPr w:leftFromText="180" w:rightFromText="180" w:vertAnchor="text" w:horzAnchor="margin" w:tblpY="-2"/>
         <w:tblW w:w="10937" w:type="dxa"/>
         <w:tblBorders>
           <w:top w:val="none" w:sz="0" w:space="0" w:color="auto"/>
@@ -2334,19 +1830,17 @@
           <w:p>
             <w:pPr>
               <w:rPr>
-                <w:sz w:val="16"/>
-                <w:szCs w:val="16"/>
-              </w:rPr>
-            </w:pPr>
-            <w:proofErr w:type="spellStart"/>
-            <w:r>
-              <w:rPr>
-                <w:sz w:val="16"/>
-                <w:szCs w:val="16"/>
+                <w:sz w:val="20"/>
+                <w:szCs w:val="20"/>
+              </w:rPr>
+            </w:pPr>
+            <w:r>
+              <w:rPr>
+                <w:sz w:val="20"/>
+                <w:szCs w:val="20"/>
               </w:rPr>
               <w:t>DateRes</w:t>
             </w:r>
-            <w:proofErr w:type="spellEnd"/>
           </w:p>
           <w:p>
             <w:pPr>
@@ -2362,7 +1856,7 @@
     <w:tbl>
       <w:tblPr>
         <w:tblStyle w:val="TableGrid"/>
-        <w:tblpPr w:leftFromText="180" w:rightFromText="180" w:vertAnchor="text" w:horzAnchor="page" w:tblpX="9451" w:tblpY="358"/>
+        <w:tblpPr w:leftFromText="180" w:rightFromText="180" w:vertAnchor="text" w:horzAnchor="page" w:tblpX="9331" w:tblpY="79"/>
         <w:tblW w:w="0" w:type="auto"/>
         <w:tblBorders>
           <w:top w:val="none" w:sz="0" w:space="0" w:color="auto"/>
@@ -2375,15 +1869,15 @@
         <w:tblLook w:val="04A0" w:firstRow="1" w:lastRow="0" w:firstColumn="1" w:lastColumn="0" w:noHBand="0" w:noVBand="1"/>
       </w:tblPr>
       <w:tblGrid>
-        <w:gridCol w:w="1313"/>
+        <w:gridCol w:w="1701"/>
       </w:tblGrid>
       <w:tr>
         <w:trPr>
-          <w:trHeight w:val="1256"/>
+          <w:trHeight w:val="1701"/>
         </w:trPr>
         <w:tc>
           <w:tcPr>
-            <w:tcW w:w="1313" w:type="dxa"/>
+            <w:tcW w:w="1701" w:type="dxa"/>
           </w:tcPr>
           <w:p>
             <w:pPr>
@@ -2396,8 +1890,8 @@
     <w:p/>
     <w:p/>
     <w:sectPr>
-      <w:headerReference w:type="default" r:id="rId9"/>
-      <w:footerReference w:type="default" r:id="rId10"/>
+      <w:headerReference w:type="default" r:id="rId10"/>
+      <w:footerReference w:type="default" r:id="rId11"/>
       <w:pgSz w:w="12240" w:h="15840"/>
       <w:pgMar w:top="720" w:right="720" w:bottom="720" w:left="720" w:header="360" w:footer="90" w:gutter="0"/>
       <w:pgNumType w:start="1"/>
@@ -3312,6 +2806,29 @@
     <w:uiPriority w:val="99"/>
     <w:rsid w:val="00113FBB"/>
   </w:style>
+  <w:style w:type="character" w:styleId="Hyperlink">
+    <w:name w:val="Hyperlink"/>
+    <w:basedOn w:val="DefaultParagraphFont"/>
+    <w:uiPriority w:val="99"/>
+    <w:unhideWhenUsed/>
+    <w:rsid w:val="006C7D5E"/>
+    <w:rPr>
+      <w:color w:val="0000FF" w:themeColor="hyperlink"/>
+      <w:u w:val="single"/>
+    </w:rPr>
+  </w:style>
+  <w:style w:type="character" w:styleId="UnresolvedMention">
+    <w:name w:val="Unresolved Mention"/>
+    <w:basedOn w:val="DefaultParagraphFont"/>
+    <w:uiPriority w:val="99"/>
+    <w:semiHidden/>
+    <w:unhideWhenUsed/>
+    <w:rsid w:val="006C7D5E"/>
+    <w:rPr>
+      <w:color w:val="605E5C"/>
+      <w:shd w:val="clear" w:color="auto" w:fill="E1DFDD"/>
+    </w:rPr>
+  </w:style>
 </w:styles>
 </file>
 

</xml_diff>